<commit_message>
เพิ่ม checklist Model 2 ข้อ
</commit_message>
<xml_diff>
--- a/Checklist/V1.8.1 [2021-08-20] รายการตรวจสอบมาตรฐานการพัฒนาซอฟค์แวร์.docx
+++ b/Checklist/V1.8.1 [2021-08-20] รายการตรวจสอบมาตรฐานการพัฒนาซอฟค์แวร์.docx
@@ -1,6 +1,6 @@
 
 <file path=word/document.xml><?xml version="1.0" encoding="utf-8"?>
-<w:document xmlns:wpc="http://schemas.microsoft.com/office/word/2010/wordprocessingCanvas" xmlns:cx="http://schemas.microsoft.com/office/drawing/2014/chartex" xmlns:cx1="http://schemas.microsoft.com/office/drawing/2015/9/8/chartex" xmlns:cx2="http://schemas.microsoft.com/office/drawing/2015/10/21/chartex" xmlns:cx3="http://schemas.microsoft.com/office/drawing/2016/5/9/chartex" xmlns:cx4="http://schemas.microsoft.com/office/drawing/2016/5/10/chartex" xmlns:cx5="http://schemas.microsoft.com/office/drawing/2016/5/11/chartex" xmlns:cx6="http://schemas.microsoft.com/office/drawing/2016/5/12/chartex" xmlns:cx7="http://schemas.microsoft.com/office/drawing/2016/5/13/chartex" xmlns:cx8="http://schemas.microsoft.com/office/drawing/2016/5/14/chartex" xmlns:mc="http://schemas.openxmlformats.org/markup-compatibility/2006" xmlns:aink="http://schemas.microsoft.com/office/drawing/2016/ink" xmlns:am3d="http://schemas.microsoft.com/office/drawing/2017/model3d" xmlns:o="urn:schemas-microsoft-com:office:office" xmlns:r="http://schemas.openxmlformats.org/officeDocument/2006/relationships" xmlns:m="http://schemas.openxmlformats.org/officeDocument/2006/math" xmlns:v="urn:schemas-microsoft-com:vml" xmlns:wp14="http://schemas.microsoft.com/office/word/2010/wordprocessingDrawing" xmlns:wp="http://schemas.openxmlformats.org/drawingml/2006/wordprocessingDrawing" xmlns:w10="urn:schemas-microsoft-com:office:word" xmlns:w="http://schemas.openxmlformats.org/wordprocessingml/2006/main" xmlns:w14="http://schemas.microsoft.com/office/word/2010/wordml" xmlns:w15="http://schemas.microsoft.com/office/word/2012/wordml" xmlns:w16cex="http://schemas.microsoft.com/office/word/2018/wordml/cex" xmlns:w16cid="http://schemas.microsoft.com/office/word/2016/wordml/cid" xmlns:w16="http://schemas.microsoft.com/office/word/2018/wordml" xmlns:w16sdtdh="http://schemas.microsoft.com/office/word/2020/wordml/sdtdatahash" xmlns:w16se="http://schemas.microsoft.com/office/word/2015/wordml/symex" xmlns:wpg="http://schemas.microsoft.com/office/word/2010/wordprocessingGroup" xmlns:wpi="http://schemas.microsoft.com/office/word/2010/wordprocessingInk" xmlns:wne="http://schemas.microsoft.com/office/word/2006/wordml" xmlns:wps="http://schemas.microsoft.com/office/word/2010/wordprocessingShape" mc:Ignorable="w14 w15 w16se w16cid w16 w16cex w16sdtdh wp14">
+<w:document xmlns:wpc="http://schemas.microsoft.com/office/word/2010/wordprocessingCanvas" xmlns:cx="http://schemas.microsoft.com/office/drawing/2014/chartex" xmlns:cx1="http://schemas.microsoft.com/office/drawing/2015/9/8/chartex" xmlns:cx2="http://schemas.microsoft.com/office/drawing/2015/10/21/chartex" xmlns:cx3="http://schemas.microsoft.com/office/drawing/2016/5/9/chartex" xmlns:cx4="http://schemas.microsoft.com/office/drawing/2016/5/10/chartex" xmlns:cx5="http://schemas.microsoft.com/office/drawing/2016/5/11/chartex" xmlns:cx6="http://schemas.microsoft.com/office/drawing/2016/5/12/chartex" xmlns:cx7="http://schemas.microsoft.com/office/drawing/2016/5/13/chartex" xmlns:cx8="http://schemas.microsoft.com/office/drawing/2016/5/14/chartex" xmlns:mc="http://schemas.openxmlformats.org/markup-compatibility/2006" xmlns:aink="http://schemas.microsoft.com/office/drawing/2016/ink" xmlns:am3d="http://schemas.microsoft.com/office/drawing/2017/model3d" xmlns:o="urn:schemas-microsoft-com:office:office" xmlns:r="http://schemas.openxmlformats.org/officeDocument/2006/relationships" xmlns:m="http://schemas.openxmlformats.org/officeDocument/2006/math" xmlns:v="urn:schemas-microsoft-com:vml" xmlns:wp14="http://schemas.microsoft.com/office/word/2010/wordprocessingDrawing" xmlns:wp="http://schemas.openxmlformats.org/drawingml/2006/wordprocessingDrawing" xmlns:w10="urn:schemas-microsoft-com:office:word" xmlns:w="http://schemas.openxmlformats.org/wordprocessingml/2006/main" xmlns:w14="http://schemas.microsoft.com/office/word/2010/wordml" xmlns:w15="http://schemas.microsoft.com/office/word/2012/wordml" xmlns:w16cid="http://schemas.microsoft.com/office/word/2016/wordml/cid" xmlns:w16se="http://schemas.microsoft.com/office/word/2015/wordml/symex" xmlns:wpg="http://schemas.microsoft.com/office/word/2010/wordprocessingGroup" xmlns:wpi="http://schemas.microsoft.com/office/word/2010/wordprocessingInk" xmlns:wne="http://schemas.microsoft.com/office/word/2006/wordml" xmlns:wps="http://schemas.microsoft.com/office/word/2010/wordprocessingShape" mc:Ignorable="w14 w15 w16se w16cid wp14">
   <w:body>
     <w:p>
       <w:pPr>
@@ -43,7 +43,7 @@
           <w:bCs/>
           <w:cs/>
         </w:rPr>
-        <w:t xml:space="preserve">                                                                                                        ผู้ตรวจ</w:t>
+        <w:t xml:space="preserve">                                                          ผู้ตรวจ</w:t>
       </w:r>
       <w:r>
         <w:rPr>
@@ -81,21 +81,42 @@
           <w:b/>
           <w:bCs/>
         </w:rPr>
-        <w:t>Software Requirements Specification</w:t>
-      </w:r>
-      <w:r>
-        <w:rPr>
-          <w:b/>
-          <w:bCs/>
-        </w:rPr>
-        <w:t xml:space="preserve"> cod</w:t>
-      </w:r>
-      <w:r>
-        <w:rPr>
-          <w:b/>
-          <w:bCs/>
-        </w:rPr>
-        <w:t>ing standards</w:t>
+        <w:t>C</w:t>
+      </w:r>
+      <w:r>
+        <w:rPr>
+          <w:b/>
+          <w:bCs/>
+        </w:rPr>
+        <w:t>od</w:t>
+      </w:r>
+      <w:r>
+        <w:rPr>
+          <w:b/>
+          <w:bCs/>
+        </w:rPr>
+        <w:t xml:space="preserve">ing </w:t>
+      </w:r>
+      <w:r>
+        <w:rPr>
+          <w:b/>
+          <w:bCs/>
+        </w:rPr>
+        <w:t>S</w:t>
+      </w:r>
+      <w:r>
+        <w:rPr>
+          <w:b/>
+          <w:bCs/>
+        </w:rPr>
+        <w:t>tandards</w:t>
+      </w:r>
+      <w:r>
+        <w:rPr>
+          <w:b/>
+          <w:bCs/>
+        </w:rPr>
+        <w:t xml:space="preserve"> Checklist</w:t>
       </w:r>
       <w:r>
         <w:rPr>
@@ -109,8 +130,44 @@
           <w:b/>
           <w:bCs/>
         </w:rPr>
-        <w:t xml:space="preserve">                                                                                    </w:t>
-      </w:r>
+        <w:tab/>
+      </w:r>
+      <w:r>
+        <w:rPr>
+          <w:b/>
+          <w:bCs/>
+        </w:rPr>
+        <w:tab/>
+      </w:r>
+      <w:r>
+        <w:rPr>
+          <w:b/>
+          <w:bCs/>
+        </w:rPr>
+        <w:tab/>
+      </w:r>
+      <w:r>
+        <w:rPr>
+          <w:b/>
+          <w:bCs/>
+        </w:rPr>
+        <w:tab/>
+      </w:r>
+      <w:r>
+        <w:rPr>
+          <w:b/>
+          <w:bCs/>
+        </w:rPr>
+        <w:tab/>
+      </w:r>
+      <w:r>
+        <w:rPr>
+          <w:b/>
+          <w:bCs/>
+        </w:rPr>
+        <w:t xml:space="preserve">                                    </w:t>
+      </w:r>
+      <w:proofErr w:type="gramStart"/>
       <w:r>
         <w:rPr>
           <w:rFonts w:hint="cs"/>
@@ -118,7 +175,7 @@
           <w:bCs/>
           <w:cs/>
         </w:rPr>
-        <w:t>วัน</w:t>
+        <w:t>วั</w:t>
       </w:r>
       <w:r>
         <w:rPr>
@@ -127,6 +184,15 @@
           <w:bCs/>
           <w:cs/>
         </w:rPr>
+        <w:t>น</w:t>
+      </w:r>
+      <w:r>
+        <w:rPr>
+          <w:rFonts w:hint="cs"/>
+          <w:b/>
+          <w:bCs/>
+          <w:cs/>
+        </w:rPr>
         <w:t xml:space="preserve">ที่ตรวจสอบ </w:t>
       </w:r>
       <w:r>
@@ -134,18 +200,26 @@
           <w:b/>
           <w:bCs/>
         </w:rPr>
-        <w:t xml:space="preserve">: </w:t>
+        <w:t>:</w:t>
+      </w:r>
+      <w:proofErr w:type="gramEnd"/>
+      <w:r>
+        <w:rPr>
+          <w:b/>
+          <w:bCs/>
+        </w:rPr>
+        <w:t xml:space="preserve"> </w:t>
       </w:r>
     </w:p>
     <w:p>
       <w:pPr>
-        <w:jc w:val="right"/>
+        <w:ind w:left="5040" w:firstLine="720"/>
+        <w:jc w:val="center"/>
         <w:rPr>
           <w:b/>
           <w:bCs/>
         </w:rPr>
       </w:pPr>
-      <w:proofErr w:type="spellStart"/>
       <w:r>
         <w:rPr>
           <w:rFonts w:hint="cs"/>
@@ -153,17 +227,7 @@
           <w:bCs/>
           <w:cs/>
         </w:rPr>
-        <w:t>เวอร์ชัน</w:t>
-      </w:r>
-      <w:proofErr w:type="spellEnd"/>
-      <w:r>
-        <w:rPr>
-          <w:rFonts w:hint="cs"/>
-          <w:b/>
-          <w:bCs/>
-          <w:cs/>
-        </w:rPr>
-        <w:t xml:space="preserve"> </w:t>
+        <w:t xml:space="preserve">เวอร์ชัน </w:t>
       </w:r>
       <w:r>
         <w:rPr>
@@ -175,7 +239,7 @@
     </w:p>
     <w:p>
       <w:pPr>
-        <w:jc w:val="right"/>
+        <w:ind w:left="8640"/>
         <w:rPr>
           <w:b/>
           <w:bCs/>
@@ -188,6 +252,15 @@
           <w:bCs/>
           <w:cs/>
         </w:rPr>
+        <w:t xml:space="preserve">      </w:t>
+      </w:r>
+      <w:r>
+        <w:rPr>
+          <w:rFonts w:hint="cs"/>
+          <w:b/>
+          <w:bCs/>
+          <w:cs/>
+        </w:rPr>
         <w:t xml:space="preserve">จำนวนที่ต้องแก้ไข </w:t>
       </w:r>
       <w:r>
@@ -196,6 +269,31 @@
           <w:bCs/>
         </w:rPr>
         <w:t xml:space="preserve">: </w:t>
+      </w:r>
+    </w:p>
+    <w:p>
+      <w:pPr>
+        <w:rPr>
+          <w:rFonts w:hint="cs"/>
+          <w:cs/>
+        </w:rPr>
+      </w:pPr>
+      <w:r>
+        <w:rPr>
+          <w:rFonts w:hint="cs"/>
+          <w:cs/>
+        </w:rPr>
+        <w:t xml:space="preserve">ตารางที่ </w:t>
+      </w:r>
+      <w:r>
+        <w:t xml:space="preserve">1-1 </w:t>
+      </w:r>
+      <w:r>
+        <w:rPr>
+          <w:rFonts w:hint="cs"/>
+          <w:cs/>
+        </w:rPr>
+        <w:t>รายการข้อกำหนดมาตรฐานการพัฒนาซอฟต์แวร์</w:t>
       </w:r>
     </w:p>
     <w:tbl>
@@ -227,6 +325,13 @@
                 <w:rFonts w:hint="cs"/>
                 <w:cs/>
               </w:rPr>
+              <w:t>รายการ</w:t>
+            </w:r>
+            <w:r>
+              <w:rPr>
+                <w:rFonts w:hint="cs"/>
+                <w:cs/>
+              </w:rPr>
               <w:t>ข้อกำหนดมาตรฐานการพัฒนาซอฟต์แวร์</w:t>
             </w:r>
           </w:p>
@@ -465,13 +570,61 @@
               </w:rPr>
               <w:t xml:space="preserve">การตั้งชื่อตัวแปรด้วยหลักการ </w:t>
             </w:r>
+            <w:proofErr w:type="spellStart"/>
             <w:r>
               <w:rPr>
                 <w:b w:val="0"/>
                 <w:bCs w:val="0"/>
               </w:rPr>
-              <w:t>Snack case</w:t>
-            </w:r>
+              <w:t>s</w:t>
+            </w:r>
+            <w:r>
+              <w:rPr>
+                <w:b w:val="0"/>
+                <w:bCs w:val="0"/>
+              </w:rPr>
+              <w:t>na</w:t>
+            </w:r>
+            <w:r>
+              <w:rPr>
+                <w:b w:val="0"/>
+                <w:bCs w:val="0"/>
+              </w:rPr>
+              <w:t>ke_</w:t>
+            </w:r>
+            <w:r>
+              <w:rPr>
+                <w:b w:val="0"/>
+                <w:bCs w:val="0"/>
+              </w:rPr>
+              <w:t>case</w:t>
+            </w:r>
+            <w:proofErr w:type="spellEnd"/>
+            <w:r>
+              <w:rPr>
+                <w:b w:val="0"/>
+                <w:bCs w:val="0"/>
+              </w:rPr>
+              <w:t xml:space="preserve"> </w:t>
+            </w:r>
+            <w:r>
+              <w:rPr>
+                <w:rFonts w:hint="cs"/>
+                <w:b w:val="0"/>
+                <w:bCs w:val="0"/>
+                <w:cs/>
+              </w:rPr>
+              <w:t xml:space="preserve">เช่น </w:t>
+            </w:r>
+            <w:proofErr w:type="spellStart"/>
+            <w:r>
+              <w:rPr>
+                <w:b w:val="0"/>
+                <w:bCs w:val="0"/>
+              </w:rPr>
+              <w:t>sum_number</w:t>
+            </w:r>
+            <w:proofErr w:type="spellEnd"/>
           </w:p>
         </w:tc>
         <w:tc>
@@ -493,7 +646,21 @@
                 <w:rFonts w:hint="cs"/>
                 <w:cs/>
               </w:rPr>
-              <w:t>ตั้งชื่อไฟล์ด้วยตัวอักษรตัวแรกพิมพ์ใหญ่เท่า และตัวหนังสือที่เหลือเป็นพิมพ์เล็ก</w:t>
+              <w:t>ตั้งชื่อไฟล์ด้วยตัวอักษรตัวแรกพิมพ์ใหญ่ และตัว</w:t>
+            </w:r>
+            <w:r>
+              <w:rPr>
+                <w:rFonts w:hint="cs"/>
+                <w:cs/>
+              </w:rPr>
+              <w:t>อักษร</w:t>
+            </w:r>
+            <w:r>
+              <w:rPr>
+                <w:rFonts w:hint="cs"/>
+                <w:cs/>
+              </w:rPr>
+              <w:t>ที่เหลือเป็นพิมพ์เล็ก</w:t>
             </w:r>
           </w:p>
         </w:tc>
@@ -540,6 +707,20 @@
             <w:r>
               <w:t>(_)</w:t>
             </w:r>
+            <w:r>
+              <w:t xml:space="preserve"> </w:t>
+            </w:r>
+            <w:r>
+              <w:t>(</w:t>
+            </w:r>
+            <w:proofErr w:type="spellStart"/>
+            <w:r>
+              <w:t>Upper_snake_case</w:t>
+            </w:r>
+            <w:proofErr w:type="spellEnd"/>
+            <w:r>
+              <w:t>)</w:t>
+            </w:r>
           </w:p>
         </w:tc>
       </w:tr>
@@ -554,7 +735,6 @@
               <w:rPr>
                 <w:b w:val="0"/>
                 <w:bCs w:val="0"/>
-                <w:cs/>
               </w:rPr>
             </w:pPr>
             <w:r>
@@ -591,6 +771,10 @@
           <w:p>
             <w:pPr>
               <w:cnfStyle w:val="000000000000" w:firstRow="0" w:lastRow="0" w:firstColumn="0" w:lastColumn="0" w:oddVBand="0" w:evenVBand="0" w:oddHBand="0" w:evenHBand="0" w:firstRowFirstColumn="0" w:firstRowLastColumn="0" w:lastRowFirstColumn="0" w:lastRowLastColumn="0"/>
+              <w:rPr>
+                <w:rFonts w:hint="cs"/>
+                <w:cs/>
+              </w:rPr>
             </w:pPr>
             <w:r>
               <w:rPr>
@@ -615,6 +799,7 @@
           <w:p>
             <w:pPr>
               <w:rPr>
+                <w:rFonts w:hint="cs"/>
                 <w:b w:val="0"/>
                 <w:bCs w:val="0"/>
                 <w:cs/>
@@ -634,92 +819,145 @@
                 <w:b w:val="0"/>
                 <w:bCs w:val="0"/>
               </w:rPr>
-              <w:t xml:space="preserve">(_) </w:t>
-            </w:r>
-          </w:p>
-        </w:tc>
-        <w:tc>
-          <w:tcPr>
-            <w:tcW w:w="6614" w:type="dxa"/>
-          </w:tcPr>
-          <w:p>
-            <w:pPr>
-              <w:cnfStyle w:val="000000100000" w:firstRow="0" w:lastRow="0" w:firstColumn="0" w:lastColumn="0" w:oddVBand="0" w:evenVBand="0" w:oddHBand="1" w:evenHBand="0" w:firstRowFirstColumn="0" w:firstRowLastColumn="0" w:lastRowFirstColumn="0" w:lastRowLastColumn="0"/>
-              <w:rPr>
-                <w:b/>
-                <w:bCs/>
-              </w:rPr>
-            </w:pPr>
-            <w:r>
-              <w:rPr>
-                <w:rFonts w:hint="cs"/>
-                <w:b/>
-                <w:bCs/>
-                <w:cs/>
-              </w:rPr>
-              <w:t xml:space="preserve">กรณีไฟล์ </w:t>
-            </w:r>
-            <w:r>
-              <w:rPr>
-                <w:b/>
-                <w:bCs/>
-              </w:rPr>
-              <w:t>M</w:t>
-            </w:r>
-          </w:p>
-        </w:tc>
-      </w:tr>
-      <w:tr>
-        <w:tc>
-          <w:tcPr>
-            <w:cnfStyle w:val="001000000000" w:firstRow="0" w:lastRow="0" w:firstColumn="1" w:lastColumn="0" w:oddVBand="0" w:evenVBand="0" w:oddHBand="0" w:evenHBand="0" w:firstRowFirstColumn="0" w:firstRowLastColumn="0" w:lastRowFirstColumn="0" w:lastRowLastColumn="0"/>
-            <w:tcW w:w="6614" w:type="dxa"/>
-            <w:shd w:val="clear" w:color="auto" w:fill="FFFFFF" w:themeFill="background1"/>
-          </w:tcPr>
-          <w:p>
-            <w:pPr>
+              <w:t>(_)</w:t>
+            </w:r>
+            <w:r>
               <w:rPr>
                 <w:b w:val="0"/>
                 <w:bCs w:val="0"/>
               </w:rPr>
-            </w:pPr>
-            <w:r>
-              <w:rPr>
-                <w:rFonts w:hint="cs"/>
+              <w:t xml:space="preserve"> </w:t>
+            </w:r>
+            <w:r>
+              <w:rPr>
                 <w:b w:val="0"/>
                 <w:bCs w:val="0"/>
-                <w:cs/>
-              </w:rPr>
-              <w:t>3. ชื่อคลาสเป็นชื่อเดียวกับชื่อไฟล์ และขึ้นต้นด้วยอักษรพิมพ์ใหญ่</w:t>
+              </w:rPr>
+              <w:t>(</w:t>
+            </w:r>
+            <w:proofErr w:type="spellStart"/>
+            <w:r>
+              <w:rPr>
+                <w:b w:val="0"/>
+                <w:bCs w:val="0"/>
+              </w:rPr>
+              <w:t>Upper_snake_case</w:t>
+            </w:r>
+            <w:proofErr w:type="spellEnd"/>
+            <w:r>
+              <w:rPr>
+                <w:b w:val="0"/>
+                <w:bCs w:val="0"/>
+              </w:rPr>
+              <w:t>)</w:t>
             </w:r>
           </w:p>
         </w:tc>
         <w:tc>
           <w:tcPr>
             <w:tcW w:w="6614" w:type="dxa"/>
-            <w:shd w:val="clear" w:color="auto" w:fill="FFFFFF" w:themeFill="background1"/>
-          </w:tcPr>
-          <w:p>
-            <w:pPr>
-              <w:cnfStyle w:val="000000000000" w:firstRow="0" w:lastRow="0" w:firstColumn="0" w:lastColumn="0" w:oddVBand="0" w:evenVBand="0" w:oddHBand="0" w:evenHBand="0" w:firstRowFirstColumn="0" w:firstRowLastColumn="0" w:lastRowFirstColumn="0" w:lastRowLastColumn="0"/>
-              <w:rPr>
-                <w:b/>
-                <w:bCs/>
-                <w:cs/>
-              </w:rPr>
-            </w:pPr>
-            <w:r>
-              <w:rPr>
-                <w:rFonts w:hint="cs"/>
-                <w:cs/>
-              </w:rPr>
-              <w:t xml:space="preserve">1. ตั้งชื่อไฟล์ขึ้นต้นด้วย </w:t>
-            </w:r>
-            <w:r>
-              <w:t>M</w:t>
-            </w:r>
-            <w:r>
-              <w:t>_</w:t>
+            <w:shd w:val="clear" w:color="auto" w:fill="auto"/>
+          </w:tcPr>
+          <w:p>
+            <w:pPr>
+              <w:cnfStyle w:val="000000100000" w:firstRow="0" w:lastRow="0" w:firstColumn="0" w:lastColumn="0" w:oddVBand="0" w:evenVBand="0" w:oddHBand="1" w:evenHBand="0" w:firstRowFirstColumn="0" w:firstRowLastColumn="0" w:lastRowFirstColumn="0" w:lastRowLastColumn="0"/>
+              <w:rPr>
+                <w:rFonts w:hint="cs"/>
+                <w:cs/>
+              </w:rPr>
+            </w:pPr>
+            <w:r>
+              <w:t xml:space="preserve">5. </w:t>
+            </w:r>
+            <w:r>
+              <w:rPr>
+                <w:rFonts w:hint="cs"/>
+                <w:cs/>
+              </w:rPr>
+              <w:t>ฟังก์ชัน</w:t>
+            </w:r>
+            <w:r>
+              <w:rPr>
+                <w:rFonts w:hint="cs"/>
+                <w:cs/>
+              </w:rPr>
+              <w:t>เกี่ยวข้องกับการเพิ่ม ลบ แก้ไขค่า</w:t>
+            </w:r>
+          </w:p>
+        </w:tc>
+      </w:tr>
+    </w:tbl>
+    <w:p/>
+    <w:p>
+      <w:r>
+        <w:rPr>
+          <w:rFonts w:hint="cs"/>
+          <w:cs/>
+        </w:rPr>
+        <w:lastRenderedPageBreak/>
+        <w:t xml:space="preserve">ตารางที่ </w:t>
+      </w:r>
+      <w:r>
+        <w:t xml:space="preserve">1-1 </w:t>
+      </w:r>
+      <w:r>
+        <w:rPr>
+          <w:rFonts w:hint="cs"/>
+          <w:cs/>
+        </w:rPr>
+        <w:t>รายการข้อกำหนดมาตรฐานการพัฒนาซอฟต์แวร์</w:t>
+      </w:r>
+      <w:r>
+        <w:rPr>
+          <w:rFonts w:hint="cs"/>
+          <w:cs/>
+        </w:rPr>
+        <w:t xml:space="preserve"> </w:t>
+      </w:r>
+      <w:r>
+        <w:t>(</w:t>
+      </w:r>
+      <w:r>
+        <w:rPr>
+          <w:rFonts w:hint="cs"/>
+          <w:cs/>
+        </w:rPr>
+        <w:t>ต่อ</w:t>
+      </w:r>
+      <w:r>
+        <w:t>)</w:t>
+      </w:r>
+    </w:p>
+    <w:tbl>
+      <w:tblPr>
+        <w:tblStyle w:val="4-6"/>
+        <w:tblW w:w="0" w:type="auto"/>
+        <w:tblLook w:val="04A0" w:firstRow="1" w:lastRow="0" w:firstColumn="1" w:lastColumn="0" w:noHBand="0" w:noVBand="1"/>
+      </w:tblPr>
+      <w:tblGrid>
+        <w:gridCol w:w="6614"/>
+        <w:gridCol w:w="6614"/>
+      </w:tblGrid>
+      <w:tr>
+        <w:trPr>
+          <w:cnfStyle w:val="100000000000" w:firstRow="1" w:lastRow="0" w:firstColumn="0" w:lastColumn="0" w:oddVBand="0" w:evenVBand="0" w:oddHBand="0" w:evenHBand="0" w:firstRowFirstColumn="0" w:firstRowLastColumn="0" w:lastRowFirstColumn="0" w:lastRowLastColumn="0"/>
+        </w:trPr>
+        <w:tc>
+          <w:tcPr>
+            <w:cnfStyle w:val="001000000000" w:firstRow="0" w:lastRow="0" w:firstColumn="1" w:lastColumn="0" w:oddVBand="0" w:evenVBand="0" w:oddHBand="0" w:evenHBand="0" w:firstRowFirstColumn="0" w:firstRowLastColumn="0" w:lastRowFirstColumn="0" w:lastRowLastColumn="0"/>
+            <w:tcW w:w="13228" w:type="dxa"/>
+            <w:gridSpan w:val="2"/>
+          </w:tcPr>
+          <w:p>
+            <w:pPr>
+              <w:jc w:val="center"/>
+            </w:pPr>
+            <w:r>
+              <w:rPr>
+                <w:rFonts w:hint="cs"/>
+                <w:cs/>
+              </w:rPr>
+              <w:t>ข้อกำหนดมาตรฐานการพัฒนาซอฟต์แวร์</w:t>
             </w:r>
           </w:p>
         </w:tc>
@@ -732,108 +970,130 @@
           <w:tcPr>
             <w:cnfStyle w:val="001000000000" w:firstRow="0" w:lastRow="0" w:firstColumn="1" w:lastColumn="0" w:oddVBand="0" w:evenVBand="0" w:oddHBand="0" w:evenHBand="0" w:firstRowFirstColumn="0" w:firstRowLastColumn="0" w:lastRowFirstColumn="0" w:lastRowLastColumn="0"/>
             <w:tcW w:w="6614" w:type="dxa"/>
-            <w:shd w:val="clear" w:color="auto" w:fill="FFFFFF" w:themeFill="background1"/>
-          </w:tcPr>
-          <w:p>
-            <w:pPr>
-              <w:rPr>
+            <w:tcBorders>
+              <w:right w:val="single" w:sz="4" w:space="0" w:color="70AD47" w:themeColor="accent6"/>
+            </w:tcBorders>
+            <w:shd w:val="clear" w:color="auto" w:fill="A8D08D" w:themeFill="accent6" w:themeFillTint="99"/>
+          </w:tcPr>
+          <w:p>
+            <w:r>
+              <w:rPr>
+                <w:rFonts w:hint="cs"/>
+                <w:cs/>
+              </w:rPr>
+              <w:t xml:space="preserve">ส่วนของ </w:t>
+            </w:r>
+            <w:r>
+              <w:t>Controller</w:t>
+            </w:r>
+          </w:p>
+        </w:tc>
+        <w:tc>
+          <w:tcPr>
+            <w:tcW w:w="6614" w:type="dxa"/>
+            <w:tcBorders>
+              <w:left w:val="single" w:sz="4" w:space="0" w:color="70AD47" w:themeColor="accent6"/>
+            </w:tcBorders>
+            <w:shd w:val="clear" w:color="auto" w:fill="A8D08D" w:themeFill="accent6" w:themeFillTint="99"/>
+          </w:tcPr>
+          <w:p>
+            <w:pPr>
+              <w:cnfStyle w:val="000000100000" w:firstRow="0" w:lastRow="0" w:firstColumn="0" w:lastColumn="0" w:oddVBand="0" w:evenVBand="0" w:oddHBand="1" w:evenHBand="0" w:firstRowFirstColumn="0" w:firstRowLastColumn="0" w:lastRowFirstColumn="0" w:lastRowLastColumn="0"/>
+              <w:rPr>
+                <w:b/>
+                <w:bCs/>
+              </w:rPr>
+            </w:pPr>
+            <w:r>
+              <w:rPr>
+                <w:rFonts w:hint="cs"/>
+                <w:b/>
+                <w:bCs/>
+                <w:cs/>
+              </w:rPr>
+              <w:t xml:space="preserve">ส่วนของ </w:t>
+            </w:r>
+            <w:r>
+              <w:rPr>
+                <w:b/>
+                <w:bCs/>
+              </w:rPr>
+              <w:t>Model</w:t>
+            </w:r>
+          </w:p>
+        </w:tc>
+      </w:tr>
+      <w:tr>
+        <w:tc>
+          <w:tcPr>
+            <w:cnfStyle w:val="001000000000" w:firstRow="0" w:lastRow="0" w:firstColumn="1" w:lastColumn="0" w:oddVBand="0" w:evenVBand="0" w:oddHBand="0" w:evenHBand="0" w:firstRowFirstColumn="0" w:firstRowLastColumn="0" w:lastRowFirstColumn="0" w:lastRowLastColumn="0"/>
+            <w:tcW w:w="6614" w:type="dxa"/>
+            <w:tcBorders>
+              <w:right w:val="single" w:sz="4" w:space="0" w:color="70AD47" w:themeColor="accent6"/>
+            </w:tcBorders>
+            <w:shd w:val="clear" w:color="auto" w:fill="FFFFFF" w:themeFill="background1"/>
+          </w:tcPr>
+          <w:p>
+            <w:pPr>
+              <w:rPr>
+                <w:rFonts w:hint="cs"/>
+                <w:cs/>
+              </w:rPr>
+            </w:pPr>
+            <w:r>
+              <w:rPr>
+                <w:rFonts w:hint="cs"/>
                 <w:b w:val="0"/>
                 <w:bCs w:val="0"/>
-              </w:rPr>
-            </w:pPr>
-            <w:r>
-              <w:rPr>
-                <w:rFonts w:hint="cs"/>
-                <w:b w:val="0"/>
-                <w:bCs w:val="0"/>
-                <w:cs/>
-              </w:rPr>
-              <w:lastRenderedPageBreak/>
-              <w:t>4. ตั้งชื่อไฟล์ และชื่อคลาสตามโมดูลของระบบ</w:t>
+                <w:cs/>
+              </w:rPr>
+              <w:t>3. ชื่อคลาสเป็นชื่อเดียวกับชื่อไฟล์ และขึ้นต้นด้วยอักษรพิมพ์ใหญ่</w:t>
             </w:r>
           </w:p>
         </w:tc>
         <w:tc>
           <w:tcPr>
             <w:tcW w:w="6614" w:type="dxa"/>
-            <w:shd w:val="clear" w:color="auto" w:fill="FFFFFF" w:themeFill="background1"/>
-          </w:tcPr>
-          <w:p>
-            <w:pPr>
-              <w:cnfStyle w:val="000000100000" w:firstRow="0" w:lastRow="0" w:firstColumn="0" w:lastColumn="0" w:oddVBand="0" w:evenVBand="0" w:oddHBand="1" w:evenHBand="0" w:firstRowFirstColumn="0" w:firstRowLastColumn="0" w:lastRowFirstColumn="0" w:lastRowLastColumn="0"/>
-              <w:rPr>
-                <w:b/>
-                <w:bCs/>
-              </w:rPr>
-            </w:pPr>
-            <w:r>
-              <w:t xml:space="preserve">2. </w:t>
-            </w:r>
-            <w:r>
-              <w:rPr>
-                <w:rFonts w:hint="cs"/>
-                <w:cs/>
-              </w:rPr>
-              <w:t>ตั้งชื่อไฟล์ด้วยตัวอักษรตัวแรกพิมพ์ใหญ่เท่า และตัวหนังสือที่เหลือเป็นพิมพ์เล็ก</w:t>
-            </w:r>
-          </w:p>
-        </w:tc>
-      </w:tr>
-      <w:tr>
-        <w:tc>
-          <w:tcPr>
-            <w:cnfStyle w:val="001000000000" w:firstRow="0" w:lastRow="0" w:firstColumn="1" w:lastColumn="0" w:oddVBand="0" w:evenVBand="0" w:oddHBand="0" w:evenHBand="0" w:firstRowFirstColumn="0" w:firstRowLastColumn="0" w:lastRowFirstColumn="0" w:lastRowLastColumn="0"/>
-            <w:tcW w:w="6614" w:type="dxa"/>
-            <w:shd w:val="clear" w:color="auto" w:fill="FFFFFF" w:themeFill="background1"/>
-          </w:tcPr>
-          <w:p>
-            <w:pPr>
-              <w:rPr>
-                <w:b w:val="0"/>
-                <w:bCs w:val="0"/>
-                <w:cs/>
-              </w:rPr>
-            </w:pPr>
-            <w:r>
-              <w:rPr>
-                <w:rFonts w:hint="cs"/>
-                <w:b w:val="0"/>
-                <w:bCs w:val="0"/>
-                <w:cs/>
-              </w:rPr>
-              <w:t xml:space="preserve">5. การตั้งชื่อตัวแปรด้วยหลักการ </w:t>
-            </w:r>
-            <w:r>
-              <w:rPr>
-                <w:b w:val="0"/>
-                <w:bCs w:val="0"/>
-              </w:rPr>
-              <w:t>Snack case</w:t>
-            </w:r>
-          </w:p>
-        </w:tc>
-        <w:tc>
-          <w:tcPr>
-            <w:tcW w:w="6614" w:type="dxa"/>
+            <w:tcBorders>
+              <w:left w:val="single" w:sz="4" w:space="0" w:color="70AD47" w:themeColor="accent6"/>
+            </w:tcBorders>
             <w:shd w:val="clear" w:color="auto" w:fill="FFFFFF" w:themeFill="background1"/>
           </w:tcPr>
           <w:p>
             <w:pPr>
               <w:cnfStyle w:val="000000000000" w:firstRow="0" w:lastRow="0" w:firstColumn="0" w:lastColumn="0" w:oddVBand="0" w:evenVBand="0" w:oddHBand="0" w:evenHBand="0" w:firstRowFirstColumn="0" w:firstRowLastColumn="0" w:lastRowFirstColumn="0" w:lastRowLastColumn="0"/>
               <w:rPr>
-                <w:b/>
-                <w:bCs/>
-              </w:rPr>
-            </w:pPr>
-            <w:r>
-              <w:rPr>
-                <w:rFonts w:hint="cs"/>
-                <w:cs/>
-              </w:rPr>
-              <w:t xml:space="preserve">3. กรณีตัวอักษรติดกันทั้งหมด จะคั่นคำด้วยเครื่องหมาย </w:t>
-            </w:r>
-            <w:r>
-              <w:t>(_)</w:t>
+                <w:rFonts w:hint="cs"/>
+                <w:b/>
+                <w:bCs/>
+                <w:cs/>
+              </w:rPr>
+            </w:pPr>
+            <w:r>
+              <w:t xml:space="preserve">6. </w:t>
+            </w:r>
+            <w:r>
+              <w:rPr>
+                <w:rFonts w:hint="cs"/>
+                <w:cs/>
+              </w:rPr>
+              <w:t>มีการเขียนคอมเมน</w:t>
+            </w:r>
+            <w:proofErr w:type="spellStart"/>
+            <w:r>
+              <w:rPr>
+                <w:rFonts w:hint="cs"/>
+                <w:cs/>
+              </w:rPr>
+              <w:t>ต์</w:t>
+            </w:r>
+            <w:proofErr w:type="spellEnd"/>
+            <w:r>
+              <w:rPr>
+                <w:rFonts w:hint="cs"/>
+                <w:cs/>
+              </w:rPr>
+              <w:t>กำกับด้านบนคลาส และฟังก์ชันมีรูปแบบถูกต้องตามมาตรฐานวิศวกรรมซอฟต์แวร์</w:t>
             </w:r>
           </w:p>
         </w:tc>
@@ -853,7 +1113,6 @@
               <w:rPr>
                 <w:b w:val="0"/>
                 <w:bCs w:val="0"/>
-                <w:cs/>
               </w:rPr>
             </w:pPr>
             <w:r>
@@ -863,19 +1122,55 @@
                 <w:bCs w:val="0"/>
                 <w:cs/>
               </w:rPr>
-              <w:t>6. มีการเขียนคอมเมน</w:t>
-            </w:r>
-            <w:proofErr w:type="spellStart"/>
-            <w:r>
-              <w:rPr>
-                <w:rFonts w:hint="cs"/>
+              <w:t>4. ตั้งชื่อไฟล์ และชื่อคลาสตามโมดูลของระบบ</w:t>
+            </w:r>
+          </w:p>
+        </w:tc>
+        <w:tc>
+          <w:tcPr>
+            <w:tcW w:w="6614" w:type="dxa"/>
+          </w:tcPr>
+          <w:p>
+            <w:pPr>
+              <w:cnfStyle w:val="000000100000" w:firstRow="0" w:lastRow="0" w:firstColumn="0" w:lastColumn="0" w:oddVBand="0" w:evenVBand="0" w:oddHBand="1" w:evenHBand="0" w:firstRowFirstColumn="0" w:firstRowLastColumn="0" w:lastRowFirstColumn="0" w:lastRowLastColumn="0"/>
+              <w:rPr>
+                <w:b/>
+                <w:bCs/>
+              </w:rPr>
+            </w:pPr>
+            <w:r>
+              <w:rPr>
+                <w:rFonts w:hint="cs"/>
+                <w:b/>
+                <w:bCs/>
+                <w:cs/>
+              </w:rPr>
+              <w:t xml:space="preserve">กรณีไฟล์ </w:t>
+            </w:r>
+            <w:r>
+              <w:rPr>
+                <w:b/>
+                <w:bCs/>
+              </w:rPr>
+              <w:t>M</w:t>
+            </w:r>
+          </w:p>
+        </w:tc>
+      </w:tr>
+      <w:tr>
+        <w:tc>
+          <w:tcPr>
+            <w:cnfStyle w:val="001000000000" w:firstRow="0" w:lastRow="0" w:firstColumn="1" w:lastColumn="0" w:oddVBand="0" w:evenVBand="0" w:oddHBand="0" w:evenHBand="0" w:firstRowFirstColumn="0" w:firstRowLastColumn="0" w:lastRowFirstColumn="0" w:lastRowLastColumn="0"/>
+            <w:tcW w:w="6614" w:type="dxa"/>
+            <w:shd w:val="clear" w:color="auto" w:fill="FFFFFF" w:themeFill="background1"/>
+          </w:tcPr>
+          <w:p>
+            <w:pPr>
+              <w:rPr>
                 <w:b w:val="0"/>
                 <w:bCs w:val="0"/>
-                <w:cs/>
-              </w:rPr>
-              <w:t>ต์</w:t>
-            </w:r>
-            <w:proofErr w:type="spellEnd"/>
+              </w:rPr>
+            </w:pPr>
             <w:r>
               <w:rPr>
                 <w:rFonts w:hint="cs"/>
@@ -883,8 +1178,24 @@
                 <w:bCs w:val="0"/>
                 <w:cs/>
               </w:rPr>
-              <w:t>กำกับด้านบนคลาส และฟังก์ชัน</w:t>
-            </w:r>
+              <w:t>5. การตั้งชื่อตัวแปรด้วยหลักการ</w:t>
+            </w:r>
+            <w:r>
+              <w:rPr>
+                <w:b w:val="0"/>
+                <w:bCs w:val="0"/>
+              </w:rPr>
+              <w:t xml:space="preserve"> </w:t>
+            </w:r>
+            <w:proofErr w:type="spellStart"/>
+            <w:r>
+              <w:rPr>
+                <w:b w:val="0"/>
+                <w:bCs w:val="0"/>
+              </w:rPr>
+              <w:t>snake_case</w:t>
+            </w:r>
+            <w:proofErr w:type="spellEnd"/>
           </w:p>
         </w:tc>
         <w:tc>
@@ -894,23 +1205,32 @@
           </w:tcPr>
           <w:p>
             <w:pPr>
-              <w:cnfStyle w:val="000000100000" w:firstRow="0" w:lastRow="0" w:firstColumn="0" w:lastColumn="0" w:oddVBand="0" w:evenVBand="0" w:oddHBand="1" w:evenHBand="0" w:firstRowFirstColumn="0" w:firstRowLastColumn="0" w:lastRowFirstColumn="0" w:lastRowLastColumn="0"/>
-              <w:rPr>
-                <w:b/>
-                <w:bCs/>
-              </w:rPr>
-            </w:pPr>
-            <w:r>
-              <w:rPr>
-                <w:rFonts w:hint="cs"/>
-                <w:cs/>
-              </w:rPr>
-              <w:t>4. ชื่อคลาสเป็นชื่อเดียวกับชื่อไฟล์ และขึ้นต้นด้วยอักษรพิมพ์ใหญ่</w:t>
+              <w:cnfStyle w:val="000000000000" w:firstRow="0" w:lastRow="0" w:firstColumn="0" w:lastColumn="0" w:oddVBand="0" w:evenVBand="0" w:oddHBand="0" w:evenHBand="0" w:firstRowFirstColumn="0" w:firstRowLastColumn="0" w:lastRowFirstColumn="0" w:lastRowLastColumn="0"/>
+              <w:rPr>
+                <w:b/>
+                <w:bCs/>
+              </w:rPr>
+            </w:pPr>
+            <w:r>
+              <w:rPr>
+                <w:rFonts w:hint="cs"/>
+                <w:cs/>
+              </w:rPr>
+              <w:t xml:space="preserve">1. ตั้งชื่อไฟล์ขึ้นต้นด้วย </w:t>
+            </w:r>
+            <w:r>
+              <w:t>M</w:t>
+            </w:r>
+            <w:r>
+              <w:t>_</w:t>
             </w:r>
           </w:p>
         </w:tc>
       </w:tr>
       <w:tr>
+        <w:trPr>
+          <w:cnfStyle w:val="000000100000" w:firstRow="0" w:lastRow="0" w:firstColumn="0" w:lastColumn="0" w:oddVBand="0" w:evenVBand="0" w:oddHBand="1" w:evenHBand="0" w:firstRowFirstColumn="0" w:firstRowLastColumn="0" w:lastRowFirstColumn="0" w:lastRowLastColumn="0"/>
+        </w:trPr>
         <w:tc>
           <w:tcPr>
             <w:cnfStyle w:val="001000000000" w:firstRow="0" w:lastRow="0" w:firstColumn="1" w:lastColumn="0" w:oddVBand="0" w:evenVBand="0" w:oddHBand="0" w:evenHBand="0" w:firstRowFirstColumn="0" w:firstRowLastColumn="0" w:lastRowFirstColumn="0" w:lastRowLastColumn="0"/>
@@ -921,25 +1241,21 @@
             <w:pPr>
               <w:rPr>
                 <w:rFonts w:hint="cs"/>
-                <w:cs/>
-              </w:rPr>
-            </w:pPr>
-            <w:r>
-              <w:rPr>
-                <w:rFonts w:hint="cs"/>
                 <w:b w:val="0"/>
                 <w:bCs w:val="0"/>
                 <w:cs/>
               </w:rPr>
-              <w:t xml:space="preserve">7. คอนโทรลเลอร์สำหรับ-ส่งค่าในรูปแบบ </w:t>
-            </w:r>
-            <w:r>
-              <w:rPr>
+            </w:pPr>
+            <w:r>
+              <w:rPr>
+                <w:rFonts w:hint="cs"/>
                 <w:b w:val="0"/>
                 <w:bCs w:val="0"/>
-              </w:rPr>
-              <w:t xml:space="preserve">Ajax </w:t>
-            </w:r>
+                <w:cs/>
+              </w:rPr>
+              <w:t>6. มีการเขียนคอมเมน</w:t>
+            </w:r>
+            <w:proofErr w:type="spellStart"/>
             <w:r>
               <w:rPr>
                 <w:rFonts w:hint="cs"/>
@@ -947,15 +1263,73 @@
                 <w:bCs w:val="0"/>
                 <w:cs/>
               </w:rPr>
-              <w:t xml:space="preserve">จะมีการตั้งชื่อฟังก์ชันด้วย </w:t>
-            </w:r>
-            <w:r>
-              <w:rPr>
+              <w:t>ต์</w:t>
+            </w:r>
+            <w:proofErr w:type="spellEnd"/>
+            <w:r>
+              <w:rPr>
+                <w:rFonts w:hint="cs"/>
                 <w:b w:val="0"/>
                 <w:bCs w:val="0"/>
-              </w:rPr>
-              <w:t>_ajax</w:t>
-            </w:r>
+                <w:cs/>
+              </w:rPr>
+              <w:t>กำกับด้านบนคลาส และฟังก์ชันมีรูปแบบถูกต้องตามมาตรฐานวิศวกรรมซอฟต์แวร์</w:t>
+            </w:r>
+          </w:p>
+        </w:tc>
+        <w:tc>
+          <w:tcPr>
+            <w:tcW w:w="6614" w:type="dxa"/>
+            <w:shd w:val="clear" w:color="auto" w:fill="FFFFFF" w:themeFill="background1"/>
+          </w:tcPr>
+          <w:p>
+            <w:pPr>
+              <w:cnfStyle w:val="000000100000" w:firstRow="0" w:lastRow="0" w:firstColumn="0" w:lastColumn="0" w:oddVBand="0" w:evenVBand="0" w:oddHBand="1" w:evenHBand="0" w:firstRowFirstColumn="0" w:firstRowLastColumn="0" w:lastRowFirstColumn="0" w:lastRowLastColumn="0"/>
+              <w:rPr>
+                <w:b/>
+                <w:bCs/>
+              </w:rPr>
+            </w:pPr>
+            <w:r>
+              <w:t xml:space="preserve">2. </w:t>
+            </w:r>
+            <w:r>
+              <w:rPr>
+                <w:rFonts w:hint="cs"/>
+                <w:cs/>
+              </w:rPr>
+              <w:t>ตั้งชื่อไฟล์ด้วยตัวอักษรตัวแรกพิมพ์ใหญ่ และตัว</w:t>
+            </w:r>
+            <w:r>
+              <w:rPr>
+                <w:rFonts w:hint="cs"/>
+                <w:cs/>
+              </w:rPr>
+              <w:t>อักษร</w:t>
+            </w:r>
+            <w:r>
+              <w:rPr>
+                <w:rFonts w:hint="cs"/>
+                <w:cs/>
+              </w:rPr>
+              <w:t>ที่เหลือเป็นพิมพ์เล็ก</w:t>
+            </w:r>
+          </w:p>
+        </w:tc>
+      </w:tr>
+      <w:tr>
+        <w:tc>
+          <w:tcPr>
+            <w:cnfStyle w:val="001000000000" w:firstRow="0" w:lastRow="0" w:firstColumn="1" w:lastColumn="0" w:oddVBand="0" w:evenVBand="0" w:oddHBand="0" w:evenHBand="0" w:firstRowFirstColumn="0" w:firstRowLastColumn="0" w:lastRowFirstColumn="0" w:lastRowLastColumn="0"/>
+            <w:tcW w:w="6614" w:type="dxa"/>
+            <w:shd w:val="clear" w:color="auto" w:fill="FFFFFF" w:themeFill="background1"/>
+          </w:tcPr>
+          <w:p>
+            <w:pPr>
+              <w:rPr>
+                <w:cs/>
+              </w:rPr>
+            </w:pPr>
             <w:r>
               <w:rPr>
                 <w:rFonts w:hint="cs"/>
@@ -963,23 +1337,238 @@
                 <w:bCs w:val="0"/>
                 <w:cs/>
               </w:rPr>
+              <w:t xml:space="preserve">7. ฟังก์ชันสำหรับรับ-ส่งค่าในรูปแบบ </w:t>
+            </w:r>
+            <w:r>
+              <w:rPr>
+                <w:b w:val="0"/>
+                <w:bCs w:val="0"/>
+              </w:rPr>
+              <w:t xml:space="preserve">Ajax </w:t>
+            </w:r>
+            <w:r>
+              <w:rPr>
+                <w:rFonts w:hint="cs"/>
+                <w:b w:val="0"/>
+                <w:bCs w:val="0"/>
+                <w:cs/>
+              </w:rPr>
+              <w:t xml:space="preserve">จะมีการตั้งชื่อฟังก์ชันด้วย </w:t>
+            </w:r>
+            <w:r>
+              <w:rPr>
+                <w:b w:val="0"/>
+                <w:bCs w:val="0"/>
+              </w:rPr>
+              <w:t xml:space="preserve">_ajax </w:t>
+            </w:r>
+            <w:r>
+              <w:rPr>
+                <w:rFonts w:hint="cs"/>
+                <w:b w:val="0"/>
+                <w:bCs w:val="0"/>
+                <w:cs/>
+              </w:rPr>
+              <w:t xml:space="preserve">ต่อท้าย </w:t>
+            </w:r>
+          </w:p>
+        </w:tc>
+        <w:tc>
+          <w:tcPr>
+            <w:tcW w:w="6614" w:type="dxa"/>
+            <w:shd w:val="clear" w:color="auto" w:fill="FFFFFF" w:themeFill="background1"/>
+          </w:tcPr>
+          <w:p>
+            <w:pPr>
+              <w:cnfStyle w:val="000000000000" w:firstRow="0" w:lastRow="0" w:firstColumn="0" w:lastColumn="0" w:oddVBand="0" w:evenVBand="0" w:oddHBand="0" w:evenHBand="0" w:firstRowFirstColumn="0" w:firstRowLastColumn="0" w:lastRowFirstColumn="0" w:lastRowLastColumn="0"/>
+              <w:rPr>
+                <w:b/>
+                <w:bCs/>
+              </w:rPr>
+            </w:pPr>
+            <w:r>
+              <w:rPr>
+                <w:rFonts w:hint="cs"/>
+                <w:cs/>
+              </w:rPr>
+              <w:t xml:space="preserve">3. กรณีตัวอักษรติดกันทั้งหมด จะคั่นคำด้วยเครื่องหมาย </w:t>
+            </w:r>
+            <w:r>
+              <w:t>(_)</w:t>
+            </w:r>
+            <w:r>
               <w:t xml:space="preserve"> </w:t>
             </w:r>
-          </w:p>
-        </w:tc>
-        <w:tc>
-          <w:tcPr>
+            <w:r>
+              <w:t>(</w:t>
+            </w:r>
+            <w:proofErr w:type="spellStart"/>
+            <w:r>
+              <w:t>Upper_snake_case</w:t>
+            </w:r>
+            <w:proofErr w:type="spellEnd"/>
+            <w:r>
+              <w:t>)</w:t>
+            </w:r>
+          </w:p>
+        </w:tc>
+      </w:tr>
+      <w:tr>
+        <w:trPr>
+          <w:cnfStyle w:val="000000100000" w:firstRow="0" w:lastRow="0" w:firstColumn="0" w:lastColumn="0" w:oddVBand="0" w:evenVBand="0" w:oddHBand="1" w:evenHBand="0" w:firstRowFirstColumn="0" w:firstRowLastColumn="0" w:lastRowFirstColumn="0" w:lastRowLastColumn="0"/>
+        </w:trPr>
+        <w:tc>
+          <w:tcPr>
+            <w:cnfStyle w:val="001000000000" w:firstRow="0" w:lastRow="0" w:firstColumn="1" w:lastColumn="0" w:oddVBand="0" w:evenVBand="0" w:oddHBand="0" w:evenHBand="0" w:firstRowFirstColumn="0" w:firstRowLastColumn="0" w:lastRowFirstColumn="0" w:lastRowLastColumn="0"/>
             <w:tcW w:w="6614" w:type="dxa"/>
             <w:shd w:val="clear" w:color="auto" w:fill="FFFFFF" w:themeFill="background1"/>
           </w:tcPr>
           <w:p>
             <w:pPr>
+              <w:rPr>
+                <w:rFonts w:hint="cs"/>
+                <w:cs/>
+              </w:rPr>
+            </w:pPr>
+          </w:p>
+        </w:tc>
+        <w:tc>
+          <w:tcPr>
+            <w:tcW w:w="6614" w:type="dxa"/>
+            <w:shd w:val="clear" w:color="auto" w:fill="FFFFFF" w:themeFill="background1"/>
+          </w:tcPr>
+          <w:p>
+            <w:pPr>
+              <w:cnfStyle w:val="000000100000" w:firstRow="0" w:lastRow="0" w:firstColumn="0" w:lastColumn="0" w:oddVBand="0" w:evenVBand="0" w:oddHBand="1" w:evenHBand="0" w:firstRowFirstColumn="0" w:firstRowLastColumn="0" w:lastRowFirstColumn="0" w:lastRowLastColumn="0"/>
+              <w:rPr>
+                <w:rFonts w:hint="cs"/>
+                <w:b/>
+                <w:bCs/>
+                <w:cs/>
+              </w:rPr>
+            </w:pPr>
+            <w:r>
+              <w:rPr>
+                <w:rFonts w:hint="cs"/>
+                <w:cs/>
+              </w:rPr>
+              <w:t>4. ชื่อคลาสเป็นชื่อเดียวกับชื่อไฟล์ และขึ้นต้นด้วยอักษรพิมพ์ใหญ่</w:t>
+            </w:r>
+          </w:p>
+        </w:tc>
+      </w:tr>
+      <w:tr>
+        <w:tc>
+          <w:tcPr>
+            <w:cnfStyle w:val="001000000000" w:firstRow="0" w:lastRow="0" w:firstColumn="1" w:lastColumn="0" w:oddVBand="0" w:evenVBand="0" w:oddHBand="0" w:evenHBand="0" w:firstRowFirstColumn="0" w:firstRowLastColumn="0" w:lastRowFirstColumn="0" w:lastRowLastColumn="0"/>
+            <w:tcW w:w="6614" w:type="dxa"/>
+            <w:shd w:val="clear" w:color="auto" w:fill="FFFFFF" w:themeFill="background1"/>
+          </w:tcPr>
+          <w:p>
+            <w:pPr>
+              <w:rPr>
+                <w:rFonts w:hint="cs"/>
+                <w:cs/>
+              </w:rPr>
+            </w:pPr>
+          </w:p>
+        </w:tc>
+        <w:tc>
+          <w:tcPr>
+            <w:tcW w:w="6614" w:type="dxa"/>
+            <w:shd w:val="clear" w:color="auto" w:fill="FFFFFF" w:themeFill="background1"/>
+          </w:tcPr>
+          <w:p>
+            <w:pPr>
               <w:cnfStyle w:val="000000000000" w:firstRow="0" w:lastRow="0" w:firstColumn="0" w:lastColumn="0" w:oddVBand="0" w:evenVBand="0" w:oddHBand="0" w:evenHBand="0" w:firstRowFirstColumn="0" w:firstRowLastColumn="0" w:lastRowFirstColumn="0" w:lastRowLastColumn="0"/>
               <w:rPr>
-                <w:b/>
-                <w:bCs/>
-              </w:rPr>
-            </w:pPr>
+                <w:rFonts w:hint="cs"/>
+                <w:cs/>
+              </w:rPr>
+            </w:pPr>
+            <w:r>
+              <w:t xml:space="preserve">5. </w:t>
+            </w:r>
+            <w:r>
+              <w:rPr>
+                <w:rFonts w:hint="cs"/>
+                <w:cs/>
+              </w:rPr>
+              <w:t>ฟังก์ชันเกี่ยวข้องกับการเรียกดูข้อมูล การตรวจสอบข้อมูล หรือไม่มีส่วนในการแป</w:t>
+            </w:r>
+            <w:proofErr w:type="spellStart"/>
+            <w:r>
+              <w:rPr>
+                <w:rFonts w:hint="cs"/>
+                <w:cs/>
+              </w:rPr>
+              <w:t>ลี่ยน</w:t>
+            </w:r>
+            <w:proofErr w:type="spellEnd"/>
+            <w:r>
+              <w:rPr>
+                <w:rFonts w:hint="cs"/>
+                <w:cs/>
+              </w:rPr>
+              <w:t>แปลงข้อมูล</w:t>
+            </w:r>
+          </w:p>
+        </w:tc>
+      </w:tr>
+      <w:tr>
+        <w:trPr>
+          <w:cnfStyle w:val="000000100000" w:firstRow="0" w:lastRow="0" w:firstColumn="0" w:lastColumn="0" w:oddVBand="0" w:evenVBand="0" w:oddHBand="1" w:evenHBand="0" w:firstRowFirstColumn="0" w:firstRowLastColumn="0" w:lastRowFirstColumn="0" w:lastRowLastColumn="0"/>
+        </w:trPr>
+        <w:tc>
+          <w:tcPr>
+            <w:cnfStyle w:val="001000000000" w:firstRow="0" w:lastRow="0" w:firstColumn="1" w:lastColumn="0" w:oddVBand="0" w:evenVBand="0" w:oddHBand="0" w:evenHBand="0" w:firstRowFirstColumn="0" w:firstRowLastColumn="0" w:lastRowFirstColumn="0" w:lastRowLastColumn="0"/>
+            <w:tcW w:w="6614" w:type="dxa"/>
+            <w:shd w:val="clear" w:color="auto" w:fill="FFFFFF" w:themeFill="background1"/>
+          </w:tcPr>
+          <w:p>
+            <w:pPr>
+              <w:rPr>
+                <w:rFonts w:hint="cs"/>
+                <w:cs/>
+              </w:rPr>
+            </w:pPr>
+          </w:p>
+        </w:tc>
+        <w:tc>
+          <w:tcPr>
+            <w:tcW w:w="6614" w:type="dxa"/>
+            <w:shd w:val="clear" w:color="auto" w:fill="FFFFFF" w:themeFill="background1"/>
+          </w:tcPr>
+          <w:p>
+            <w:pPr>
+              <w:cnfStyle w:val="000000100000" w:firstRow="0" w:lastRow="0" w:firstColumn="0" w:lastColumn="0" w:oddVBand="0" w:evenVBand="0" w:oddHBand="1" w:evenHBand="0" w:firstRowFirstColumn="0" w:firstRowLastColumn="0" w:lastRowFirstColumn="0" w:lastRowLastColumn="0"/>
+            </w:pPr>
+            <w:r>
+              <w:t xml:space="preserve">6. </w:t>
+            </w:r>
+            <w:r>
+              <w:rPr>
+                <w:rFonts w:hint="cs"/>
+                <w:cs/>
+              </w:rPr>
+              <w:t>มีการเขียนคอมเมน</w:t>
+            </w:r>
+            <w:proofErr w:type="spellStart"/>
+            <w:r>
+              <w:rPr>
+                <w:rFonts w:hint="cs"/>
+                <w:cs/>
+              </w:rPr>
+              <w:t>ต์</w:t>
+            </w:r>
+            <w:proofErr w:type="spellEnd"/>
+            <w:r>
+              <w:rPr>
+                <w:rFonts w:hint="cs"/>
+                <w:cs/>
+              </w:rPr>
+              <w:t>กำกับด้านบนคลาส และฟังก์ชันมีรูปแบบถูกต้องตามมาตรฐานวิศวกรรมซอฟต์แวร์</w:t>
+            </w:r>
           </w:p>
         </w:tc>
       </w:tr>
@@ -1007,6 +1596,50 @@
           <w:bCs/>
         </w:rPr>
       </w:pPr>
+      <w:r>
+        <w:rPr>
+          <w:rFonts w:hint="cs"/>
+          <w:b/>
+          <w:bCs/>
+          <w:cs/>
+        </w:rPr>
+        <w:lastRenderedPageBreak/>
+        <w:t>เอ</w:t>
+      </w:r>
+      <w:r>
+        <w:rPr>
+          <w:rFonts w:hint="cs"/>
+          <w:b/>
+          <w:bCs/>
+          <w:cs/>
+        </w:rPr>
+        <w:t>ก</w:t>
+      </w:r>
+      <w:r>
+        <w:rPr>
+          <w:rFonts w:hint="cs"/>
+          <w:b/>
+          <w:bCs/>
+          <w:cs/>
+        </w:rPr>
+        <w:t>สารตรวจสอบคุณภาพมาตรฐานการพัฒนาซอฟต์แวร์</w:t>
+      </w:r>
+      <w:r>
+        <w:rPr>
+          <w:rFonts w:hint="cs"/>
+          <w:b/>
+          <w:bCs/>
+          <w:cs/>
+        </w:rPr>
+        <w:t xml:space="preserve">                                                          ผู้ตรวจ </w:t>
+      </w:r>
+      <w:r>
+        <w:rPr>
+          <w:b/>
+          <w:bCs/>
+        </w:rPr>
+        <w:t>:</w:t>
+      </w:r>
     </w:p>
     <w:p>
       <w:pPr>
@@ -1015,22 +1648,126 @@
           <w:bCs/>
         </w:rPr>
       </w:pPr>
+      <w:r>
+        <w:rPr>
+          <w:b/>
+          <w:bCs/>
+        </w:rPr>
+        <w:t>(Coding Standards Checklist)</w:t>
+      </w:r>
+      <w:r>
+        <w:rPr>
+          <w:b/>
+          <w:bCs/>
+        </w:rPr>
+        <w:tab/>
+      </w:r>
+      <w:r>
+        <w:rPr>
+          <w:b/>
+          <w:bCs/>
+        </w:rPr>
+        <w:tab/>
+      </w:r>
+      <w:r>
+        <w:rPr>
+          <w:b/>
+          <w:bCs/>
+        </w:rPr>
+        <w:tab/>
+      </w:r>
+      <w:r>
+        <w:rPr>
+          <w:b/>
+          <w:bCs/>
+        </w:rPr>
+        <w:tab/>
+      </w:r>
+      <w:r>
+        <w:rPr>
+          <w:b/>
+          <w:bCs/>
+        </w:rPr>
+        <w:tab/>
+        <w:t xml:space="preserve">                                    </w:t>
+      </w:r>
+      <w:proofErr w:type="gramStart"/>
+      <w:r>
+        <w:rPr>
+          <w:rFonts w:hint="cs"/>
+          <w:b/>
+          <w:bCs/>
+          <w:cs/>
+        </w:rPr>
+        <w:t xml:space="preserve">วันที่ตรวจสอบ </w:t>
+      </w:r>
+      <w:r>
+        <w:rPr>
+          <w:b/>
+          <w:bCs/>
+        </w:rPr>
+        <w:t>:</w:t>
+      </w:r>
+      <w:proofErr w:type="gramEnd"/>
+      <w:r>
+        <w:rPr>
+          <w:b/>
+          <w:bCs/>
+        </w:rPr>
+        <w:t xml:space="preserve"> </w:t>
+      </w:r>
     </w:p>
     <w:p>
       <w:pPr>
+        <w:ind w:left="5040" w:firstLine="720"/>
+        <w:jc w:val="center"/>
         <w:rPr>
           <w:b/>
           <w:bCs/>
         </w:rPr>
       </w:pPr>
+      <w:r>
+        <w:rPr>
+          <w:rFonts w:hint="cs"/>
+          <w:b/>
+          <w:bCs/>
+          <w:cs/>
+        </w:rPr>
+        <w:t xml:space="preserve">เวอร์ชัน </w:t>
+      </w:r>
+      <w:r>
+        <w:rPr>
+          <w:b/>
+          <w:bCs/>
+        </w:rPr>
+        <w:t>:</w:t>
+      </w:r>
     </w:p>
     <w:p>
       <w:pPr>
-        <w:rPr>
+        <w:ind w:left="8640"/>
+        <w:rPr>
+          <w:rFonts w:hint="cs"/>
           <w:b/>
           <w:bCs/>
         </w:rPr>
       </w:pPr>
+      <w:r>
+        <w:rPr>
+          <w:rFonts w:hint="cs"/>
+          <w:b/>
+          <w:bCs/>
+          <w:cs/>
+        </w:rPr>
+        <w:t xml:space="preserve">      จำนวนที่ต้องแก้ไข </w:t>
+      </w:r>
+      <w:r>
+        <w:rPr>
+          <w:b/>
+          <w:bCs/>
+        </w:rPr>
+        <w:t xml:space="preserve">: </w:t>
+      </w:r>
     </w:p>
     <w:p>
       <w:pPr>
@@ -1039,216 +1776,52 @@
           <w:bCs/>
         </w:rPr>
       </w:pPr>
+      <w:r>
+        <w:rPr>
+          <w:rFonts w:hint="cs"/>
+          <w:b/>
+          <w:bCs/>
+          <w:cs/>
+        </w:rPr>
+        <w:t>ชื่อไฟล์</w:t>
+      </w:r>
+      <w:r>
+        <w:rPr>
+          <w:rFonts w:hint="cs"/>
+          <w:b/>
+          <w:bCs/>
+          <w:cs/>
+        </w:rPr>
+        <w:t xml:space="preserve"> </w:t>
+      </w:r>
+      <w:r>
+        <w:rPr>
+          <w:b/>
+          <w:bCs/>
+        </w:rPr>
+        <w:t>:</w:t>
+      </w:r>
     </w:p>
     <w:p>
-      <w:pPr>
-        <w:rPr>
-          <w:b/>
-          <w:bCs/>
-        </w:rPr>
-      </w:pPr>
-    </w:p>
-    <w:p>
-      <w:pPr>
+      <w:r>
         <w:rPr>
           <w:rFonts w:hint="cs"/>
-          <w:b/>
-          <w:bCs/>
-        </w:rPr>
-      </w:pPr>
-    </w:p>
-    <w:p>
-      <w:pPr>
-        <w:rPr>
-          <w:b/>
-          <w:bCs/>
-        </w:rPr>
-      </w:pPr>
+          <w:cs/>
+        </w:rPr>
+        <w:t xml:space="preserve">ตารางที่ </w:t>
+      </w:r>
+      <w:r>
+        <w:t xml:space="preserve">1-2 </w:t>
+      </w:r>
       <w:r>
         <w:rPr>
           <w:rFonts w:hint="cs"/>
-          <w:b/>
-          <w:bCs/>
           <w:cs/>
         </w:rPr>
-        <w:lastRenderedPageBreak/>
-        <w:t>เอ</w:t>
-      </w:r>
-      <w:r>
-        <w:rPr>
-          <w:rFonts w:hint="cs"/>
-          <w:b/>
-          <w:bCs/>
-          <w:cs/>
-        </w:rPr>
-        <w:t>ก</w:t>
-      </w:r>
-      <w:r>
-        <w:rPr>
-          <w:rFonts w:hint="cs"/>
-          <w:b/>
-          <w:bCs/>
-          <w:cs/>
-        </w:rPr>
-        <w:t>สารตรวจสอบคุณภาพมาตรฐานการพัฒนาซอฟต์แวร์</w:t>
-      </w:r>
-      <w:r>
-        <w:rPr>
-          <w:rFonts w:hint="cs"/>
-          <w:b/>
-          <w:bCs/>
-          <w:cs/>
-        </w:rPr>
-        <w:t xml:space="preserve">                                                                                                        ผู้ตรวจ</w:t>
-      </w:r>
-      <w:r>
-        <w:rPr>
-          <w:b/>
-          <w:bCs/>
-        </w:rPr>
-        <w:t xml:space="preserve"> :</w:t>
-      </w:r>
-    </w:p>
-    <w:p>
-      <w:pPr>
-        <w:rPr>
-          <w:b/>
-          <w:bCs/>
-        </w:rPr>
-      </w:pPr>
-      <w:r>
-        <w:rPr>
-          <w:b/>
-          <w:bCs/>
-        </w:rPr>
-        <w:t>(</w:t>
-      </w:r>
-      <w:r>
-        <w:rPr>
-          <w:b/>
-          <w:bCs/>
-        </w:rPr>
-        <w:t>Software Requirements Specification</w:t>
-      </w:r>
-      <w:r>
-        <w:rPr>
-          <w:b/>
-          <w:bCs/>
-        </w:rPr>
-        <w:t xml:space="preserve"> coding standards)                                                                                    </w:t>
-      </w:r>
-      <w:r>
-        <w:rPr>
-          <w:rFonts w:hint="cs"/>
-          <w:b/>
-          <w:bCs/>
-          <w:cs/>
-        </w:rPr>
-        <w:t xml:space="preserve">วันที่ตรวจสอบ </w:t>
-      </w:r>
-      <w:r>
-        <w:rPr>
-          <w:b/>
-          <w:bCs/>
-        </w:rPr>
-        <w:t xml:space="preserve">: </w:t>
-      </w:r>
-    </w:p>
-    <w:p>
-      <w:pPr>
-        <w:jc w:val="right"/>
-        <w:rPr>
-          <w:b/>
-          <w:bCs/>
-        </w:rPr>
-      </w:pPr>
-      <w:proofErr w:type="spellStart"/>
-      <w:r>
-        <w:rPr>
-          <w:rFonts w:hint="cs"/>
-          <w:b/>
-          <w:bCs/>
-          <w:cs/>
-        </w:rPr>
-        <w:t>เวอร์ชัน</w:t>
-      </w:r>
-      <w:proofErr w:type="spellEnd"/>
-      <w:r>
-        <w:rPr>
-          <w:rFonts w:hint="cs"/>
-          <w:b/>
-          <w:bCs/>
-          <w:cs/>
-        </w:rPr>
-        <w:t xml:space="preserve"> </w:t>
-      </w:r>
-      <w:r>
-        <w:rPr>
-          <w:b/>
-          <w:bCs/>
-        </w:rPr>
-        <w:t>:</w:t>
-      </w:r>
-    </w:p>
-    <w:p>
-      <w:pPr>
-        <w:rPr>
-          <w:b/>
-          <w:bCs/>
-        </w:rPr>
-      </w:pPr>
-      <w:r>
-        <w:rPr>
-          <w:rFonts w:hint="cs"/>
-          <w:b/>
-          <w:bCs/>
-          <w:cs/>
-        </w:rPr>
-        <w:t>ชื่อไฟล์</w:t>
-      </w:r>
-      <w:r>
-        <w:rPr>
-          <w:b/>
-          <w:bCs/>
-        </w:rPr>
-        <w:t xml:space="preserve"> : </w:t>
-      </w:r>
-      <w:r>
-        <w:rPr>
-          <w:b/>
-          <w:bCs/>
-        </w:rPr>
-        <w:t xml:space="preserve">                                                          </w:t>
-      </w:r>
-      <w:r>
-        <w:rPr>
-          <w:b/>
-          <w:bCs/>
-        </w:rPr>
-        <w:t xml:space="preserve">          </w:t>
-      </w:r>
-      <w:r>
-        <w:rPr>
-          <w:b/>
-          <w:bCs/>
-        </w:rPr>
-        <w:t xml:space="preserve">                                                                               </w:t>
-      </w:r>
-      <w:r>
-        <w:rPr>
-          <w:rFonts w:hint="cs"/>
-          <w:b/>
-          <w:bCs/>
-          <w:cs/>
-        </w:rPr>
-        <w:t xml:space="preserve">จำนวนที่ต้องแก้ไข </w:t>
-      </w:r>
-      <w:r>
-        <w:rPr>
-          <w:b/>
-          <w:bCs/>
-        </w:rPr>
-        <w:t xml:space="preserve">: </w:t>
+        <w:t xml:space="preserve">บันทึกการพบข้อบกพร่องของ </w:t>
+      </w:r>
+      <w:r>
+        <w:t>Controller</w:t>
       </w:r>
     </w:p>
     <w:tbl>
@@ -1555,7 +2128,15 @@
               <w:t xml:space="preserve">2. กรณีชื่อไฟล์ หรือคลาสทีจำนวนคำมากกว่า 1 คำ คั่นคำด้วยเครื่องหมาย </w:t>
             </w:r>
             <w:r>
-              <w:t xml:space="preserve">(_) </w:t>
+              <w:t>(_) (</w:t>
+            </w:r>
+            <w:proofErr w:type="spellStart"/>
+            <w:r>
+              <w:t>Upper_snake_case</w:t>
+            </w:r>
+            <w:proofErr w:type="spellEnd"/>
+            <w:r>
+              <w:t>)</w:t>
             </w:r>
           </w:p>
         </w:tc>
@@ -1693,144 +2274,16 @@
                 <w:rFonts w:hint="cs"/>
                 <w:cs/>
               </w:rPr>
-              <w:t xml:space="preserve">5. การตั้งชื่อตัวแปรด้วยหลักการ </w:t>
-            </w:r>
-            <w:r>
-              <w:t>Snack case</w:t>
-            </w:r>
-          </w:p>
-        </w:tc>
-        <w:tc>
-          <w:tcPr>
-            <w:tcW w:w="1418" w:type="dxa"/>
-            <w:shd w:val="clear" w:color="auto" w:fill="FFFFFF" w:themeFill="background1"/>
-          </w:tcPr>
-          <w:p/>
-        </w:tc>
-        <w:tc>
-          <w:tcPr>
-            <w:tcW w:w="1417" w:type="dxa"/>
-            <w:shd w:val="clear" w:color="auto" w:fill="FFFFFF" w:themeFill="background1"/>
-          </w:tcPr>
-          <w:p/>
-        </w:tc>
-        <w:tc>
-          <w:tcPr>
-            <w:tcW w:w="1418" w:type="dxa"/>
-            <w:shd w:val="clear" w:color="auto" w:fill="FFFFFF" w:themeFill="background1"/>
-          </w:tcPr>
-          <w:p/>
-        </w:tc>
-        <w:tc>
-          <w:tcPr>
-            <w:tcW w:w="2176" w:type="dxa"/>
-            <w:shd w:val="clear" w:color="auto" w:fill="FFFFFF" w:themeFill="background1"/>
-          </w:tcPr>
-          <w:p/>
-        </w:tc>
-      </w:tr>
-      <w:tr>
-        <w:tc>
-          <w:tcPr>
-            <w:tcW w:w="6799" w:type="dxa"/>
-            <w:gridSpan w:val="2"/>
-            <w:shd w:val="clear" w:color="auto" w:fill="FFFFFF" w:themeFill="background1"/>
-          </w:tcPr>
-          <w:p>
-            <w:r>
-              <w:rPr>
-                <w:rFonts w:hint="cs"/>
-                <w:cs/>
-              </w:rPr>
-              <w:t>6. มีการเขียนคอมเมน</w:t>
+              <w:t>5. การตั้งชื่อตัวแปรด้วยหลักการ</w:t>
+            </w:r>
+            <w:r>
+              <w:t xml:space="preserve"> </w:t>
             </w:r>
             <w:proofErr w:type="spellStart"/>
             <w:r>
-              <w:rPr>
-                <w:rFonts w:hint="cs"/>
-                <w:cs/>
-              </w:rPr>
-              <w:t>ต์</w:t>
+              <w:t>snake_case</w:t>
             </w:r>
             <w:proofErr w:type="spellEnd"/>
-            <w:r>
-              <w:rPr>
-                <w:rFonts w:hint="cs"/>
-                <w:cs/>
-              </w:rPr>
-              <w:t>กำกับด้านบนคลาส และฟังก์ชัน</w:t>
-            </w:r>
-          </w:p>
-        </w:tc>
-        <w:tc>
-          <w:tcPr>
-            <w:tcW w:w="1418" w:type="dxa"/>
-            <w:shd w:val="clear" w:color="auto" w:fill="FFFFFF" w:themeFill="background1"/>
-          </w:tcPr>
-          <w:p/>
-        </w:tc>
-        <w:tc>
-          <w:tcPr>
-            <w:tcW w:w="1417" w:type="dxa"/>
-            <w:shd w:val="clear" w:color="auto" w:fill="FFFFFF" w:themeFill="background1"/>
-          </w:tcPr>
-          <w:p/>
-        </w:tc>
-        <w:tc>
-          <w:tcPr>
-            <w:tcW w:w="1418" w:type="dxa"/>
-            <w:shd w:val="clear" w:color="auto" w:fill="FFFFFF" w:themeFill="background1"/>
-          </w:tcPr>
-          <w:p/>
-        </w:tc>
-        <w:tc>
-          <w:tcPr>
-            <w:tcW w:w="2176" w:type="dxa"/>
-            <w:shd w:val="clear" w:color="auto" w:fill="FFFFFF" w:themeFill="background1"/>
-          </w:tcPr>
-          <w:p/>
-        </w:tc>
-      </w:tr>
-      <w:tr>
-        <w:tc>
-          <w:tcPr>
-            <w:tcW w:w="6799" w:type="dxa"/>
-            <w:gridSpan w:val="2"/>
-            <w:shd w:val="clear" w:color="auto" w:fill="FFFFFF" w:themeFill="background1"/>
-          </w:tcPr>
-          <w:p>
-            <w:pPr>
-              <w:rPr>
-                <w:cs/>
-              </w:rPr>
-            </w:pPr>
-            <w:r>
-              <w:rPr>
-                <w:rFonts w:hint="cs"/>
-                <w:cs/>
-              </w:rPr>
-              <w:t xml:space="preserve">7. คอนโทรลเลอร์สำหรับ-ส่งค่าในรูปแบบ </w:t>
-            </w:r>
-            <w:r>
-              <w:t xml:space="preserve">Ajax </w:t>
-            </w:r>
-            <w:r>
-              <w:rPr>
-                <w:rFonts w:hint="cs"/>
-                <w:cs/>
-              </w:rPr>
-              <w:t xml:space="preserve">จะมีการตั้งชื่อฟังก์ชันด้วย </w:t>
-            </w:r>
-            <w:r>
-              <w:t>_ajax</w:t>
-            </w:r>
-            <w:r>
-              <w:rPr>
-                <w:rFonts w:hint="cs"/>
-                <w:cs/>
-              </w:rPr>
-              <w:t xml:space="preserve"> </w:t>
-            </w:r>
           </w:p>
         </w:tc>
         <w:tc>
@@ -1866,10 +2319,458 @@
     <w:p>
       <w:pPr>
         <w:rPr>
-          <w:b/>
-          <w:bCs/>
+          <w:rFonts w:hint="cs"/>
         </w:rPr>
       </w:pPr>
+      <w:r>
+        <w:rPr>
+          <w:rFonts w:hint="cs"/>
+          <w:cs/>
+        </w:rPr>
+        <w:lastRenderedPageBreak/>
+        <w:t xml:space="preserve">ตารางที่ </w:t>
+      </w:r>
+      <w:r>
+        <w:t xml:space="preserve">1-2 </w:t>
+      </w:r>
+      <w:r>
+        <w:rPr>
+          <w:rFonts w:hint="cs"/>
+          <w:cs/>
+        </w:rPr>
+        <w:t xml:space="preserve">บันทึกการพบข้อบกพร่องของ </w:t>
+      </w:r>
+      <w:r>
+        <w:t>Controller</w:t>
+      </w:r>
+      <w:r>
+        <w:rPr>
+          <w:rFonts w:hint="cs"/>
+          <w:cs/>
+        </w:rPr>
+        <w:t xml:space="preserve"> </w:t>
+      </w:r>
+      <w:r>
+        <w:t>(</w:t>
+      </w:r>
+      <w:r>
+        <w:rPr>
+          <w:rFonts w:hint="cs"/>
+          <w:cs/>
+        </w:rPr>
+        <w:t>ต่อ</w:t>
+      </w:r>
+      <w:r>
+        <w:t>)</w:t>
+      </w:r>
+    </w:p>
+    <w:tbl>
+      <w:tblPr>
+        <w:tblStyle w:val="a8"/>
+        <w:tblW w:w="0" w:type="auto"/>
+        <w:tblLook w:val="04A0" w:firstRow="1" w:lastRow="0" w:firstColumn="1" w:lastColumn="0" w:noHBand="0" w:noVBand="1"/>
+      </w:tblPr>
+      <w:tblGrid>
+        <w:gridCol w:w="1165"/>
+        <w:gridCol w:w="5634"/>
+        <w:gridCol w:w="1418"/>
+        <w:gridCol w:w="1417"/>
+        <w:gridCol w:w="1418"/>
+        <w:gridCol w:w="2176"/>
+      </w:tblGrid>
+      <w:tr>
+        <w:tc>
+          <w:tcPr>
+            <w:tcW w:w="1165" w:type="dxa"/>
+            <w:vMerge w:val="restart"/>
+            <w:shd w:val="clear" w:color="auto" w:fill="92D050"/>
+          </w:tcPr>
+          <w:p>
+            <w:pPr>
+              <w:jc w:val="center"/>
+              <w:rPr>
+                <w:rFonts w:hint="cs"/>
+                <w:cs/>
+              </w:rPr>
+            </w:pPr>
+            <w:r>
+              <w:rPr>
+                <w:rFonts w:hint="cs"/>
+                <w:b/>
+                <w:bCs/>
+                <w:cs/>
+              </w:rPr>
+              <w:t>ลำดับ</w:t>
+            </w:r>
+          </w:p>
+        </w:tc>
+        <w:tc>
+          <w:tcPr>
+            <w:tcW w:w="5634" w:type="dxa"/>
+            <w:vMerge w:val="restart"/>
+            <w:shd w:val="clear" w:color="auto" w:fill="92D050"/>
+          </w:tcPr>
+          <w:p>
+            <w:pPr>
+              <w:jc w:val="center"/>
+              <w:rPr>
+                <w:rFonts w:hint="cs"/>
+                <w:cs/>
+              </w:rPr>
+            </w:pPr>
+            <w:r>
+              <w:rPr>
+                <w:rFonts w:hint="cs"/>
+                <w:b/>
+                <w:bCs/>
+                <w:cs/>
+              </w:rPr>
+              <w:t>รายการตรวจสอบ</w:t>
+            </w:r>
+          </w:p>
+        </w:tc>
+        <w:tc>
+          <w:tcPr>
+            <w:tcW w:w="4253" w:type="dxa"/>
+            <w:gridSpan w:val="3"/>
+            <w:shd w:val="clear" w:color="auto" w:fill="92D050"/>
+          </w:tcPr>
+          <w:p>
+            <w:pPr>
+              <w:jc w:val="center"/>
+            </w:pPr>
+            <w:r>
+              <w:rPr>
+                <w:rFonts w:hint="cs"/>
+                <w:b/>
+                <w:bCs/>
+                <w:cs/>
+              </w:rPr>
+              <w:t>ผลการตรวจ</w:t>
+            </w:r>
+          </w:p>
+        </w:tc>
+        <w:tc>
+          <w:tcPr>
+            <w:tcW w:w="2176" w:type="dxa"/>
+            <w:vMerge w:val="restart"/>
+            <w:shd w:val="clear" w:color="auto" w:fill="92D050"/>
+          </w:tcPr>
+          <w:p>
+            <w:pPr>
+              <w:jc w:val="center"/>
+            </w:pPr>
+            <w:r>
+              <w:rPr>
+                <w:rFonts w:hint="cs"/>
+                <w:b/>
+                <w:bCs/>
+                <w:cs/>
+              </w:rPr>
+              <w:t>หมายเหตุ</w:t>
+            </w:r>
+          </w:p>
+        </w:tc>
+      </w:tr>
+      <w:tr>
+        <w:tc>
+          <w:tcPr>
+            <w:tcW w:w="1165" w:type="dxa"/>
+            <w:vMerge/>
+            <w:shd w:val="clear" w:color="auto" w:fill="FFFFFF" w:themeFill="background1"/>
+          </w:tcPr>
+          <w:p>
+            <w:pPr>
+              <w:rPr>
+                <w:rFonts w:hint="cs"/>
+                <w:cs/>
+              </w:rPr>
+            </w:pPr>
+          </w:p>
+        </w:tc>
+        <w:tc>
+          <w:tcPr>
+            <w:tcW w:w="5634" w:type="dxa"/>
+            <w:vMerge/>
+            <w:shd w:val="clear" w:color="auto" w:fill="FFFFFF" w:themeFill="background1"/>
+          </w:tcPr>
+          <w:p>
+            <w:pPr>
+              <w:rPr>
+                <w:rFonts w:hint="cs"/>
+                <w:cs/>
+              </w:rPr>
+            </w:pPr>
+          </w:p>
+        </w:tc>
+        <w:tc>
+          <w:tcPr>
+            <w:tcW w:w="1418" w:type="dxa"/>
+            <w:shd w:val="clear" w:color="auto" w:fill="92D050"/>
+          </w:tcPr>
+          <w:p>
+            <w:pPr>
+              <w:jc w:val="center"/>
+            </w:pPr>
+            <w:r>
+              <w:rPr>
+                <w:rFonts w:hint="cs"/>
+                <w:b/>
+                <w:bCs/>
+                <w:cs/>
+              </w:rPr>
+              <w:t>ผ่าน</w:t>
+            </w:r>
+          </w:p>
+        </w:tc>
+        <w:tc>
+          <w:tcPr>
+            <w:tcW w:w="1417" w:type="dxa"/>
+            <w:shd w:val="clear" w:color="auto" w:fill="92D050"/>
+          </w:tcPr>
+          <w:p>
+            <w:pPr>
+              <w:jc w:val="center"/>
+            </w:pPr>
+            <w:r>
+              <w:rPr>
+                <w:rFonts w:hint="cs"/>
+                <w:b/>
+                <w:bCs/>
+                <w:cs/>
+              </w:rPr>
+              <w:t>ไม่ผ่าน</w:t>
+            </w:r>
+          </w:p>
+        </w:tc>
+        <w:tc>
+          <w:tcPr>
+            <w:tcW w:w="1418" w:type="dxa"/>
+            <w:shd w:val="clear" w:color="auto" w:fill="92D050"/>
+          </w:tcPr>
+          <w:p>
+            <w:pPr>
+              <w:jc w:val="center"/>
+            </w:pPr>
+            <w:r>
+              <w:rPr>
+                <w:rFonts w:hint="cs"/>
+                <w:b/>
+                <w:bCs/>
+                <w:cs/>
+              </w:rPr>
+              <w:t>จำนวนที่พบ</w:t>
+            </w:r>
+          </w:p>
+        </w:tc>
+        <w:tc>
+          <w:tcPr>
+            <w:tcW w:w="2176" w:type="dxa"/>
+            <w:vMerge/>
+            <w:shd w:val="clear" w:color="auto" w:fill="FFFFFF" w:themeFill="background1"/>
+          </w:tcPr>
+          <w:p/>
+        </w:tc>
+      </w:tr>
+      <w:tr>
+        <w:tc>
+          <w:tcPr>
+            <w:tcW w:w="13228" w:type="dxa"/>
+            <w:gridSpan w:val="6"/>
+            <w:shd w:val="clear" w:color="auto" w:fill="C5E0B3" w:themeFill="accent6" w:themeFillTint="66"/>
+          </w:tcPr>
+          <w:p>
+            <w:r>
+              <w:rPr>
+                <w:b/>
+                <w:bCs/>
+              </w:rPr>
+              <w:t>Controller</w:t>
+            </w:r>
+          </w:p>
+        </w:tc>
+      </w:tr>
+      <w:tr>
+        <w:tc>
+          <w:tcPr>
+            <w:tcW w:w="6799" w:type="dxa"/>
+            <w:gridSpan w:val="2"/>
+            <w:shd w:val="clear" w:color="auto" w:fill="FFFFFF" w:themeFill="background1"/>
+          </w:tcPr>
+          <w:p>
+            <w:r>
+              <w:rPr>
+                <w:rFonts w:hint="cs"/>
+                <w:cs/>
+              </w:rPr>
+              <w:t>6. มีการเขียนคอมเมน</w:t>
+            </w:r>
+            <w:proofErr w:type="spellStart"/>
+            <w:r>
+              <w:rPr>
+                <w:rFonts w:hint="cs"/>
+                <w:cs/>
+              </w:rPr>
+              <w:t>ต์</w:t>
+            </w:r>
+            <w:proofErr w:type="spellEnd"/>
+            <w:r>
+              <w:rPr>
+                <w:rFonts w:hint="cs"/>
+                <w:cs/>
+              </w:rPr>
+              <w:t>กำกับด้านบนคลาส และฟังก์ชันมีรูปแบบถูกต้องตามมาตรฐานวิศวกรรมซอฟต์แวร์</w:t>
+            </w:r>
+          </w:p>
+        </w:tc>
+        <w:tc>
+          <w:tcPr>
+            <w:tcW w:w="1418" w:type="dxa"/>
+            <w:shd w:val="clear" w:color="auto" w:fill="FFFFFF" w:themeFill="background1"/>
+          </w:tcPr>
+          <w:p/>
+        </w:tc>
+        <w:tc>
+          <w:tcPr>
+            <w:tcW w:w="1417" w:type="dxa"/>
+            <w:shd w:val="clear" w:color="auto" w:fill="FFFFFF" w:themeFill="background1"/>
+          </w:tcPr>
+          <w:p/>
+        </w:tc>
+        <w:tc>
+          <w:tcPr>
+            <w:tcW w:w="1418" w:type="dxa"/>
+            <w:shd w:val="clear" w:color="auto" w:fill="FFFFFF" w:themeFill="background1"/>
+          </w:tcPr>
+          <w:p/>
+        </w:tc>
+        <w:tc>
+          <w:tcPr>
+            <w:tcW w:w="2176" w:type="dxa"/>
+            <w:shd w:val="clear" w:color="auto" w:fill="FFFFFF" w:themeFill="background1"/>
+          </w:tcPr>
+          <w:p/>
+        </w:tc>
+      </w:tr>
+      <w:tr>
+        <w:tc>
+          <w:tcPr>
+            <w:tcW w:w="6799" w:type="dxa"/>
+            <w:gridSpan w:val="2"/>
+            <w:shd w:val="clear" w:color="auto" w:fill="FFFFFF" w:themeFill="background1"/>
+          </w:tcPr>
+          <w:p>
+            <w:pPr>
+              <w:rPr>
+                <w:cs/>
+              </w:rPr>
+            </w:pPr>
+            <w:r>
+              <w:rPr>
+                <w:rFonts w:hint="cs"/>
+                <w:cs/>
+              </w:rPr>
+              <w:t xml:space="preserve">7. ฟังก์ชันสำหรับรับ-ส่งค่าในรูปแบบ </w:t>
+            </w:r>
+            <w:r>
+              <w:t xml:space="preserve">Ajax </w:t>
+            </w:r>
+            <w:r>
+              <w:rPr>
+                <w:rFonts w:hint="cs"/>
+                <w:cs/>
+              </w:rPr>
+              <w:t xml:space="preserve">จะมีการตั้งชื่อฟังก์ชันด้วย </w:t>
+            </w:r>
+            <w:r>
+              <w:t xml:space="preserve">_ajax </w:t>
+            </w:r>
+            <w:r>
+              <w:rPr>
+                <w:rFonts w:hint="cs"/>
+                <w:cs/>
+              </w:rPr>
+              <w:t xml:space="preserve">ต่อท้าย </w:t>
+            </w:r>
+          </w:p>
+        </w:tc>
+        <w:tc>
+          <w:tcPr>
+            <w:tcW w:w="1418" w:type="dxa"/>
+            <w:shd w:val="clear" w:color="auto" w:fill="FFFFFF" w:themeFill="background1"/>
+          </w:tcPr>
+          <w:p/>
+        </w:tc>
+        <w:tc>
+          <w:tcPr>
+            <w:tcW w:w="1417" w:type="dxa"/>
+            <w:shd w:val="clear" w:color="auto" w:fill="FFFFFF" w:themeFill="background1"/>
+          </w:tcPr>
+          <w:p/>
+        </w:tc>
+        <w:tc>
+          <w:tcPr>
+            <w:tcW w:w="1418" w:type="dxa"/>
+            <w:shd w:val="clear" w:color="auto" w:fill="FFFFFF" w:themeFill="background1"/>
+          </w:tcPr>
+          <w:p/>
+        </w:tc>
+        <w:tc>
+          <w:tcPr>
+            <w:tcW w:w="2176" w:type="dxa"/>
+            <w:shd w:val="clear" w:color="auto" w:fill="FFFFFF" w:themeFill="background1"/>
+          </w:tcPr>
+          <w:p/>
+        </w:tc>
+      </w:tr>
+    </w:tbl>
+    <w:p>
+      <w:pPr>
+        <w:rPr>
+          <w:b/>
+          <w:bCs/>
+        </w:rPr>
+      </w:pPr>
+    </w:p>
+    <w:p>
+      <w:pPr>
+        <w:rPr>
+          <w:rFonts w:hint="cs"/>
+        </w:rPr>
+      </w:pPr>
+      <w:r>
+        <w:rPr>
+          <w:rFonts w:hint="cs"/>
+          <w:cs/>
+        </w:rPr>
+        <w:t xml:space="preserve">ตารางที่ </w:t>
+      </w:r>
+      <w:r>
+        <w:t>1-</w:t>
+      </w:r>
+      <w:r>
+        <w:t>3</w:t>
+      </w:r>
+      <w:r>
+        <w:t xml:space="preserve"> </w:t>
+      </w:r>
+      <w:r>
+        <w:rPr>
+          <w:rFonts w:hint="cs"/>
+          <w:cs/>
+        </w:rPr>
+        <w:t>บันทึกการพบข้อบกพร่อง</w:t>
+      </w:r>
+      <w:r>
+        <w:rPr>
+          <w:rFonts w:hint="cs"/>
+          <w:cs/>
+        </w:rPr>
+        <w:t xml:space="preserve">ของ </w:t>
+      </w:r>
+      <w:r>
+        <w:t>View</w:t>
+      </w:r>
     </w:p>
     <w:tbl>
       <w:tblPr>
@@ -1908,7 +2809,6 @@
                 <w:bCs/>
                 <w:cs/>
               </w:rPr>
-              <w:lastRenderedPageBreak/>
               <w:t>ลำดับ</w:t>
             </w:r>
           </w:p>
@@ -2240,501 +3140,26 @@
               </w:rPr>
               <w:t xml:space="preserve">การตั้งชื่อตัวแปรด้วยหลักการ </w:t>
             </w:r>
-            <w:r>
-              <w:t>Snack case</w:t>
-            </w:r>
-          </w:p>
-        </w:tc>
-        <w:tc>
-          <w:tcPr>
-            <w:tcW w:w="1418" w:type="dxa"/>
-            <w:shd w:val="clear" w:color="auto" w:fill="FFFFFF" w:themeFill="background1"/>
-          </w:tcPr>
-          <w:p/>
-        </w:tc>
-        <w:tc>
-          <w:tcPr>
-            <w:tcW w:w="1417" w:type="dxa"/>
-            <w:shd w:val="clear" w:color="auto" w:fill="FFFFFF" w:themeFill="background1"/>
-          </w:tcPr>
-          <w:p/>
-        </w:tc>
-        <w:tc>
-          <w:tcPr>
-            <w:tcW w:w="1418" w:type="dxa"/>
-            <w:shd w:val="clear" w:color="auto" w:fill="FFFFFF" w:themeFill="background1"/>
-          </w:tcPr>
-          <w:p/>
-        </w:tc>
-        <w:tc>
-          <w:tcPr>
-            <w:tcW w:w="2176" w:type="dxa"/>
-            <w:shd w:val="clear" w:color="auto" w:fill="FFFFFF" w:themeFill="background1"/>
-          </w:tcPr>
-          <w:p/>
-        </w:tc>
-      </w:tr>
-      <w:tr>
-        <w:tc>
-          <w:tcPr>
-            <w:tcW w:w="13228" w:type="dxa"/>
-            <w:gridSpan w:val="6"/>
-            <w:shd w:val="clear" w:color="auto" w:fill="C5E0B3" w:themeFill="accent6" w:themeFillTint="66"/>
-          </w:tcPr>
-          <w:p>
-            <w:pPr>
-              <w:rPr>
-                <w:b/>
-                <w:bCs/>
-              </w:rPr>
-            </w:pPr>
-            <w:r>
-              <w:rPr>
-                <w:b/>
-                <w:bCs/>
-              </w:rPr>
-              <w:t>Model</w:t>
-            </w:r>
-          </w:p>
-        </w:tc>
-      </w:tr>
-      <w:tr>
-        <w:tc>
-          <w:tcPr>
-            <w:tcW w:w="13228" w:type="dxa"/>
-            <w:gridSpan w:val="6"/>
-            <w:shd w:val="clear" w:color="auto" w:fill="E2EFD9" w:themeFill="accent6" w:themeFillTint="33"/>
-          </w:tcPr>
-          <w:p>
-            <w:r>
-              <w:rPr>
-                <w:rFonts w:hint="cs"/>
-                <w:b/>
-                <w:bCs/>
-                <w:cs/>
-              </w:rPr>
-              <w:t xml:space="preserve">กรณีไฟล์ </w:t>
-            </w:r>
-            <w:r>
-              <w:rPr>
-                <w:b/>
-                <w:bCs/>
-              </w:rPr>
-              <w:t>Da</w:t>
-            </w:r>
-          </w:p>
-        </w:tc>
-      </w:tr>
-      <w:tr>
-        <w:tc>
-          <w:tcPr>
-            <w:tcW w:w="6799" w:type="dxa"/>
-            <w:gridSpan w:val="2"/>
-            <w:shd w:val="clear" w:color="auto" w:fill="FFFFFF" w:themeFill="background1"/>
-          </w:tcPr>
-          <w:p>
-            <w:r>
-              <w:rPr>
-                <w:rFonts w:hint="cs"/>
-                <w:cs/>
-              </w:rPr>
-              <w:t xml:space="preserve">1. ตั้งชื่อไฟล์ขึ้นต้นด้วย </w:t>
-            </w:r>
-            <w:r>
-              <w:t>Da_</w:t>
-            </w:r>
-          </w:p>
-        </w:tc>
-        <w:tc>
-          <w:tcPr>
-            <w:tcW w:w="1418" w:type="dxa"/>
-            <w:shd w:val="clear" w:color="auto" w:fill="FFFFFF" w:themeFill="background1"/>
-          </w:tcPr>
-          <w:p/>
-        </w:tc>
-        <w:tc>
-          <w:tcPr>
-            <w:tcW w:w="1417" w:type="dxa"/>
-            <w:shd w:val="clear" w:color="auto" w:fill="FFFFFF" w:themeFill="background1"/>
-          </w:tcPr>
-          <w:p/>
-        </w:tc>
-        <w:tc>
-          <w:tcPr>
-            <w:tcW w:w="1418" w:type="dxa"/>
-            <w:shd w:val="clear" w:color="auto" w:fill="FFFFFF" w:themeFill="background1"/>
-          </w:tcPr>
-          <w:p/>
-        </w:tc>
-        <w:tc>
-          <w:tcPr>
-            <w:tcW w:w="2176" w:type="dxa"/>
-            <w:shd w:val="clear" w:color="auto" w:fill="FFFFFF" w:themeFill="background1"/>
-          </w:tcPr>
-          <w:p/>
-        </w:tc>
-      </w:tr>
-      <w:tr>
-        <w:tc>
-          <w:tcPr>
-            <w:tcW w:w="6799" w:type="dxa"/>
-            <w:gridSpan w:val="2"/>
-            <w:shd w:val="clear" w:color="auto" w:fill="FFFFFF" w:themeFill="background1"/>
-          </w:tcPr>
-          <w:p>
-            <w:pPr>
-              <w:rPr>
-                <w:cs/>
-              </w:rPr>
-            </w:pPr>
-            <w:r>
-              <w:t xml:space="preserve">2. </w:t>
-            </w:r>
-            <w:r>
-              <w:rPr>
-                <w:rFonts w:hint="cs"/>
-                <w:cs/>
-              </w:rPr>
-              <w:t>ตั้งชื่อไฟล์ด้วยตัวอักษรตัวแรกพิมพ์ใหญ่เท่า และตัวหนังสือที่เหลือเป็นพิมพ์เล็ก</w:t>
-            </w:r>
-          </w:p>
-        </w:tc>
-        <w:tc>
-          <w:tcPr>
-            <w:tcW w:w="1418" w:type="dxa"/>
-            <w:shd w:val="clear" w:color="auto" w:fill="FFFFFF" w:themeFill="background1"/>
-          </w:tcPr>
-          <w:p/>
-        </w:tc>
-        <w:tc>
-          <w:tcPr>
-            <w:tcW w:w="1417" w:type="dxa"/>
-            <w:shd w:val="clear" w:color="auto" w:fill="FFFFFF" w:themeFill="background1"/>
-          </w:tcPr>
-          <w:p/>
-        </w:tc>
-        <w:tc>
-          <w:tcPr>
-            <w:tcW w:w="1418" w:type="dxa"/>
-            <w:shd w:val="clear" w:color="auto" w:fill="FFFFFF" w:themeFill="background1"/>
-          </w:tcPr>
-          <w:p/>
-        </w:tc>
-        <w:tc>
-          <w:tcPr>
-            <w:tcW w:w="2176" w:type="dxa"/>
-            <w:shd w:val="clear" w:color="auto" w:fill="FFFFFF" w:themeFill="background1"/>
-          </w:tcPr>
-          <w:p/>
-        </w:tc>
-      </w:tr>
-      <w:tr>
-        <w:tc>
-          <w:tcPr>
-            <w:tcW w:w="6799" w:type="dxa"/>
-            <w:gridSpan w:val="2"/>
-            <w:shd w:val="clear" w:color="auto" w:fill="FFFFFF" w:themeFill="background1"/>
-          </w:tcPr>
-          <w:p>
-            <w:r>
-              <w:rPr>
-                <w:rFonts w:hint="cs"/>
-                <w:cs/>
-              </w:rPr>
-              <w:t xml:space="preserve">3. กรณีตัวอักษรติดกันทั้งหมด จะคั่นคำด้วยเครื่องหมาย </w:t>
-            </w:r>
-            <w:r>
-              <w:t>(_)</w:t>
-            </w:r>
-          </w:p>
-        </w:tc>
-        <w:tc>
-          <w:tcPr>
-            <w:tcW w:w="1418" w:type="dxa"/>
-            <w:shd w:val="clear" w:color="auto" w:fill="FFFFFF" w:themeFill="background1"/>
-          </w:tcPr>
-          <w:p/>
-        </w:tc>
-        <w:tc>
-          <w:tcPr>
-            <w:tcW w:w="1417" w:type="dxa"/>
-            <w:shd w:val="clear" w:color="auto" w:fill="FFFFFF" w:themeFill="background1"/>
-          </w:tcPr>
-          <w:p/>
-        </w:tc>
-        <w:tc>
-          <w:tcPr>
-            <w:tcW w:w="1418" w:type="dxa"/>
-            <w:shd w:val="clear" w:color="auto" w:fill="FFFFFF" w:themeFill="background1"/>
-          </w:tcPr>
-          <w:p/>
-        </w:tc>
-        <w:tc>
-          <w:tcPr>
-            <w:tcW w:w="2176" w:type="dxa"/>
-            <w:shd w:val="clear" w:color="auto" w:fill="FFFFFF" w:themeFill="background1"/>
-          </w:tcPr>
-          <w:p/>
-        </w:tc>
-      </w:tr>
-      <w:tr>
-        <w:tc>
-          <w:tcPr>
-            <w:tcW w:w="6799" w:type="dxa"/>
-            <w:gridSpan w:val="2"/>
-            <w:shd w:val="clear" w:color="auto" w:fill="FFFFFF" w:themeFill="background1"/>
-          </w:tcPr>
-          <w:p>
-            <w:pPr>
-              <w:rPr>
-                <w:cs/>
-              </w:rPr>
-            </w:pPr>
-            <w:r>
-              <w:rPr>
-                <w:rFonts w:hint="cs"/>
-                <w:cs/>
-              </w:rPr>
-              <w:t>4. ชื่อคลาสเป็นชื่อเดียวกับชื่อไฟล์ และขึ้นต้นด้วยอักษรพิมพ์ใหญ่</w:t>
-            </w:r>
-          </w:p>
-        </w:tc>
-        <w:tc>
-          <w:tcPr>
-            <w:tcW w:w="1418" w:type="dxa"/>
-            <w:shd w:val="clear" w:color="auto" w:fill="FFFFFF" w:themeFill="background1"/>
-          </w:tcPr>
-          <w:p/>
-        </w:tc>
-        <w:tc>
-          <w:tcPr>
-            <w:tcW w:w="1417" w:type="dxa"/>
-            <w:shd w:val="clear" w:color="auto" w:fill="FFFFFF" w:themeFill="background1"/>
-          </w:tcPr>
-          <w:p/>
-        </w:tc>
-        <w:tc>
-          <w:tcPr>
-            <w:tcW w:w="1418" w:type="dxa"/>
-            <w:shd w:val="clear" w:color="auto" w:fill="FFFFFF" w:themeFill="background1"/>
-          </w:tcPr>
-          <w:p/>
-        </w:tc>
-        <w:tc>
-          <w:tcPr>
-            <w:tcW w:w="2176" w:type="dxa"/>
-            <w:shd w:val="clear" w:color="auto" w:fill="FFFFFF" w:themeFill="background1"/>
-          </w:tcPr>
-          <w:p/>
-        </w:tc>
-      </w:tr>
-      <w:tr>
-        <w:tc>
-          <w:tcPr>
-            <w:tcW w:w="13228" w:type="dxa"/>
-            <w:gridSpan w:val="6"/>
-            <w:shd w:val="clear" w:color="auto" w:fill="E2EFD9" w:themeFill="accent6" w:themeFillTint="33"/>
-          </w:tcPr>
-          <w:p>
-            <w:r>
-              <w:rPr>
-                <w:rFonts w:hint="cs"/>
-                <w:b/>
-                <w:bCs/>
-                <w:cs/>
-              </w:rPr>
-              <w:t xml:space="preserve">กรณีไฟล์ </w:t>
-            </w:r>
-            <w:r>
-              <w:rPr>
-                <w:b/>
-                <w:bCs/>
-              </w:rPr>
-              <w:t>M</w:t>
-            </w:r>
-          </w:p>
-        </w:tc>
-      </w:tr>
-      <w:tr>
-        <w:tc>
-          <w:tcPr>
-            <w:tcW w:w="6799" w:type="dxa"/>
-            <w:gridSpan w:val="2"/>
-            <w:shd w:val="clear" w:color="auto" w:fill="FFFFFF" w:themeFill="background1"/>
-          </w:tcPr>
-          <w:p>
-            <w:pPr>
-              <w:rPr>
-                <w:cs/>
-              </w:rPr>
-            </w:pPr>
-            <w:r>
-              <w:rPr>
-                <w:rFonts w:hint="cs"/>
-                <w:cs/>
-              </w:rPr>
-              <w:t xml:space="preserve">1. ตั้งชื่อไฟล์ขึ้นต้นด้วย </w:t>
-            </w:r>
-            <w:r>
-              <w:t>M</w:t>
-            </w:r>
-            <w:r>
-              <w:t>_</w:t>
-            </w:r>
-          </w:p>
-        </w:tc>
-        <w:tc>
-          <w:tcPr>
-            <w:tcW w:w="1418" w:type="dxa"/>
-            <w:shd w:val="clear" w:color="auto" w:fill="FFFFFF" w:themeFill="background1"/>
-          </w:tcPr>
-          <w:p/>
-        </w:tc>
-        <w:tc>
-          <w:tcPr>
-            <w:tcW w:w="1417" w:type="dxa"/>
-            <w:shd w:val="clear" w:color="auto" w:fill="FFFFFF" w:themeFill="background1"/>
-          </w:tcPr>
-          <w:p/>
-        </w:tc>
-        <w:tc>
-          <w:tcPr>
-            <w:tcW w:w="1418" w:type="dxa"/>
-            <w:shd w:val="clear" w:color="auto" w:fill="FFFFFF" w:themeFill="background1"/>
-          </w:tcPr>
-          <w:p/>
-        </w:tc>
-        <w:tc>
-          <w:tcPr>
-            <w:tcW w:w="2176" w:type="dxa"/>
-            <w:shd w:val="clear" w:color="auto" w:fill="FFFFFF" w:themeFill="background1"/>
-          </w:tcPr>
-          <w:p/>
-        </w:tc>
-      </w:tr>
-      <w:tr>
-        <w:tc>
-          <w:tcPr>
-            <w:tcW w:w="6799" w:type="dxa"/>
-            <w:gridSpan w:val="2"/>
-            <w:shd w:val="clear" w:color="auto" w:fill="FFFFFF" w:themeFill="background1"/>
-          </w:tcPr>
-          <w:p>
-            <w:pPr>
-              <w:rPr>
-                <w:cs/>
-              </w:rPr>
-            </w:pPr>
-            <w:r>
-              <w:t xml:space="preserve">2. </w:t>
-            </w:r>
-            <w:r>
-              <w:rPr>
-                <w:rFonts w:hint="cs"/>
-                <w:cs/>
-              </w:rPr>
-              <w:t>ตั้งชื่อไฟล์ด้วยตัวอักษรตัวแรกพิมพ์ใหญ่เท่า และตัวหนังสือที่เหลือเป็นพิมพ์เล็ก</w:t>
-            </w:r>
-          </w:p>
-        </w:tc>
-        <w:tc>
-          <w:tcPr>
-            <w:tcW w:w="1418" w:type="dxa"/>
-            <w:shd w:val="clear" w:color="auto" w:fill="FFFFFF" w:themeFill="background1"/>
-          </w:tcPr>
-          <w:p/>
-        </w:tc>
-        <w:tc>
-          <w:tcPr>
-            <w:tcW w:w="1417" w:type="dxa"/>
-            <w:shd w:val="clear" w:color="auto" w:fill="FFFFFF" w:themeFill="background1"/>
-          </w:tcPr>
-          <w:p/>
-        </w:tc>
-        <w:tc>
-          <w:tcPr>
-            <w:tcW w:w="1418" w:type="dxa"/>
-            <w:shd w:val="clear" w:color="auto" w:fill="FFFFFF" w:themeFill="background1"/>
-          </w:tcPr>
-          <w:p/>
-        </w:tc>
-        <w:tc>
-          <w:tcPr>
-            <w:tcW w:w="2176" w:type="dxa"/>
-            <w:shd w:val="clear" w:color="auto" w:fill="FFFFFF" w:themeFill="background1"/>
-          </w:tcPr>
-          <w:p/>
-        </w:tc>
-      </w:tr>
-      <w:tr>
-        <w:tc>
-          <w:tcPr>
-            <w:tcW w:w="6799" w:type="dxa"/>
-            <w:gridSpan w:val="2"/>
-            <w:shd w:val="clear" w:color="auto" w:fill="FFFFFF" w:themeFill="background1"/>
-          </w:tcPr>
-          <w:p>
-            <w:r>
-              <w:rPr>
-                <w:rFonts w:hint="cs"/>
-                <w:cs/>
-              </w:rPr>
-              <w:t xml:space="preserve">3. กรณีตัวอักษรติดกันทั้งหมด จะคั่นคำด้วยเครื่องหมาย </w:t>
-            </w:r>
-            <w:r>
-              <w:t>(_)</w:t>
-            </w:r>
-          </w:p>
-        </w:tc>
-        <w:tc>
-          <w:tcPr>
-            <w:tcW w:w="1418" w:type="dxa"/>
-            <w:shd w:val="clear" w:color="auto" w:fill="FFFFFF" w:themeFill="background1"/>
-          </w:tcPr>
-          <w:p/>
-        </w:tc>
-        <w:tc>
-          <w:tcPr>
-            <w:tcW w:w="1417" w:type="dxa"/>
-            <w:shd w:val="clear" w:color="auto" w:fill="FFFFFF" w:themeFill="background1"/>
-          </w:tcPr>
-          <w:p/>
-        </w:tc>
-        <w:tc>
-          <w:tcPr>
-            <w:tcW w:w="1418" w:type="dxa"/>
-            <w:shd w:val="clear" w:color="auto" w:fill="FFFFFF" w:themeFill="background1"/>
-          </w:tcPr>
-          <w:p/>
-        </w:tc>
-        <w:tc>
-          <w:tcPr>
-            <w:tcW w:w="2176" w:type="dxa"/>
-            <w:shd w:val="clear" w:color="auto" w:fill="FFFFFF" w:themeFill="background1"/>
-          </w:tcPr>
-          <w:p/>
-        </w:tc>
-      </w:tr>
-      <w:tr>
-        <w:tc>
-          <w:tcPr>
-            <w:tcW w:w="6799" w:type="dxa"/>
-            <w:gridSpan w:val="2"/>
-            <w:shd w:val="clear" w:color="auto" w:fill="FFFFFF" w:themeFill="background1"/>
-          </w:tcPr>
-          <w:p>
-            <w:pPr>
-              <w:rPr>
-                <w:cs/>
-              </w:rPr>
-            </w:pPr>
-            <w:r>
-              <w:rPr>
-                <w:rFonts w:hint="cs"/>
-                <w:cs/>
-              </w:rPr>
-              <w:t>4. ชื่อคลาสเป็นชื่อเดียวกับชื่อไฟล์ และขึ้นต้นด้วยอักษรพิมพ์ใหญ่</w:t>
-            </w:r>
+            <w:proofErr w:type="spellStart"/>
+            <w:r>
+              <w:t>snake_case</w:t>
+            </w:r>
+            <w:proofErr w:type="spellEnd"/>
+            <w:r>
+              <w:t xml:space="preserve"> </w:t>
+            </w:r>
+            <w:r>
+              <w:rPr>
+                <w:rFonts w:hint="cs"/>
+                <w:cs/>
+              </w:rPr>
+              <w:t xml:space="preserve">เช่น </w:t>
+            </w:r>
+            <w:proofErr w:type="spellStart"/>
+            <w:r>
+              <w:t>sum_number</w:t>
+            </w:r>
+            <w:proofErr w:type="spellEnd"/>
           </w:p>
         </w:tc>
         <w:tc>
@@ -2768,13 +3193,1434 @@
       </w:tr>
     </w:tbl>
     <w:p>
+      <w:r>
+        <w:br w:type="page"/>
+      </w:r>
+    </w:p>
+    <w:p>
       <w:pPr>
         <w:rPr>
-          <w:b/>
-          <w:bCs/>
+          <w:rFonts w:hint="cs"/>
         </w:rPr>
       </w:pPr>
+      <w:r>
+        <w:rPr>
+          <w:rFonts w:hint="cs"/>
+          <w:cs/>
+        </w:rPr>
+        <w:lastRenderedPageBreak/>
+        <w:t xml:space="preserve">ตารางที่ </w:t>
+      </w:r>
+      <w:r>
+        <w:t>1-4</w:t>
+      </w:r>
+      <w:r>
+        <w:rPr>
+          <w:rFonts w:hint="cs"/>
+          <w:cs/>
+        </w:rPr>
+        <w:t xml:space="preserve"> บันทึกการพบข้อบกพร่องของ </w:t>
+      </w:r>
+      <w:r>
+        <w:t>Model</w:t>
+      </w:r>
     </w:p>
+    <w:tbl>
+      <w:tblPr>
+        <w:tblStyle w:val="a8"/>
+        <w:tblW w:w="0" w:type="auto"/>
+        <w:tblLook w:val="04A0" w:firstRow="1" w:lastRow="0" w:firstColumn="1" w:lastColumn="0" w:noHBand="0" w:noVBand="1"/>
+      </w:tblPr>
+      <w:tblGrid>
+        <w:gridCol w:w="1255"/>
+        <w:gridCol w:w="5544"/>
+        <w:gridCol w:w="1418"/>
+        <w:gridCol w:w="1417"/>
+        <w:gridCol w:w="1389"/>
+        <w:gridCol w:w="29"/>
+        <w:gridCol w:w="2176"/>
+      </w:tblGrid>
+      <w:tr>
+        <w:tc>
+          <w:tcPr>
+            <w:tcW w:w="1255" w:type="dxa"/>
+            <w:vMerge w:val="restart"/>
+            <w:shd w:val="clear" w:color="auto" w:fill="92D050"/>
+          </w:tcPr>
+          <w:p>
+            <w:pPr>
+              <w:jc w:val="center"/>
+              <w:rPr>
+                <w:b/>
+                <w:bCs/>
+              </w:rPr>
+            </w:pPr>
+            <w:r>
+              <w:rPr>
+                <w:rFonts w:hint="cs"/>
+                <w:b/>
+                <w:bCs/>
+                <w:cs/>
+              </w:rPr>
+              <w:t>ลำดับ</w:t>
+            </w:r>
+          </w:p>
+        </w:tc>
+        <w:tc>
+          <w:tcPr>
+            <w:tcW w:w="5544" w:type="dxa"/>
+            <w:vMerge w:val="restart"/>
+            <w:shd w:val="clear" w:color="auto" w:fill="92D050"/>
+          </w:tcPr>
+          <w:p>
+            <w:pPr>
+              <w:jc w:val="center"/>
+              <w:rPr>
+                <w:b/>
+                <w:bCs/>
+              </w:rPr>
+            </w:pPr>
+            <w:r>
+              <w:rPr>
+                <w:rFonts w:hint="cs"/>
+                <w:b/>
+                <w:bCs/>
+                <w:cs/>
+              </w:rPr>
+              <w:t>รายการตรวจสอบ</w:t>
+            </w:r>
+          </w:p>
+        </w:tc>
+        <w:tc>
+          <w:tcPr>
+            <w:tcW w:w="4224" w:type="dxa"/>
+            <w:gridSpan w:val="3"/>
+            <w:shd w:val="clear" w:color="auto" w:fill="92D050"/>
+          </w:tcPr>
+          <w:p>
+            <w:pPr>
+              <w:jc w:val="center"/>
+              <w:rPr>
+                <w:b/>
+                <w:bCs/>
+              </w:rPr>
+            </w:pPr>
+            <w:r>
+              <w:rPr>
+                <w:rFonts w:hint="cs"/>
+                <w:b/>
+                <w:bCs/>
+                <w:cs/>
+              </w:rPr>
+              <w:t>ผลการตรวจ</w:t>
+            </w:r>
+          </w:p>
+        </w:tc>
+        <w:tc>
+          <w:tcPr>
+            <w:tcW w:w="2205" w:type="dxa"/>
+            <w:gridSpan w:val="2"/>
+            <w:vMerge w:val="restart"/>
+            <w:shd w:val="clear" w:color="auto" w:fill="92D050"/>
+          </w:tcPr>
+          <w:p>
+            <w:pPr>
+              <w:jc w:val="center"/>
+              <w:rPr>
+                <w:b/>
+                <w:bCs/>
+              </w:rPr>
+            </w:pPr>
+            <w:r>
+              <w:rPr>
+                <w:rFonts w:hint="cs"/>
+                <w:b/>
+                <w:bCs/>
+                <w:cs/>
+              </w:rPr>
+              <w:t>หมายเหตุ</w:t>
+            </w:r>
+          </w:p>
+        </w:tc>
+      </w:tr>
+      <w:tr>
+        <w:tc>
+          <w:tcPr>
+            <w:tcW w:w="1255" w:type="dxa"/>
+            <w:vMerge/>
+            <w:shd w:val="clear" w:color="auto" w:fill="C5E0B3" w:themeFill="accent6" w:themeFillTint="66"/>
+          </w:tcPr>
+          <w:p>
+            <w:pPr>
+              <w:rPr>
+                <w:b/>
+                <w:bCs/>
+              </w:rPr>
+            </w:pPr>
+          </w:p>
+        </w:tc>
+        <w:tc>
+          <w:tcPr>
+            <w:tcW w:w="5544" w:type="dxa"/>
+            <w:vMerge/>
+            <w:shd w:val="clear" w:color="auto" w:fill="C5E0B3" w:themeFill="accent6" w:themeFillTint="66"/>
+          </w:tcPr>
+          <w:p>
+            <w:pPr>
+              <w:rPr>
+                <w:b/>
+                <w:bCs/>
+              </w:rPr>
+            </w:pPr>
+          </w:p>
+        </w:tc>
+        <w:tc>
+          <w:tcPr>
+            <w:tcW w:w="1418" w:type="dxa"/>
+            <w:shd w:val="clear" w:color="auto" w:fill="92D050"/>
+          </w:tcPr>
+          <w:p>
+            <w:pPr>
+              <w:jc w:val="center"/>
+              <w:rPr>
+                <w:b/>
+                <w:bCs/>
+              </w:rPr>
+            </w:pPr>
+            <w:r>
+              <w:rPr>
+                <w:rFonts w:hint="cs"/>
+                <w:b/>
+                <w:bCs/>
+                <w:cs/>
+              </w:rPr>
+              <w:t>ผ่าน</w:t>
+            </w:r>
+          </w:p>
+        </w:tc>
+        <w:tc>
+          <w:tcPr>
+            <w:tcW w:w="1417" w:type="dxa"/>
+            <w:shd w:val="clear" w:color="auto" w:fill="92D050"/>
+          </w:tcPr>
+          <w:p>
+            <w:pPr>
+              <w:jc w:val="center"/>
+              <w:rPr>
+                <w:b/>
+                <w:bCs/>
+              </w:rPr>
+            </w:pPr>
+            <w:r>
+              <w:rPr>
+                <w:rFonts w:hint="cs"/>
+                <w:b/>
+                <w:bCs/>
+                <w:cs/>
+              </w:rPr>
+              <w:t>ไม่ผ่าน</w:t>
+            </w:r>
+          </w:p>
+        </w:tc>
+        <w:tc>
+          <w:tcPr>
+            <w:tcW w:w="1389" w:type="dxa"/>
+            <w:shd w:val="clear" w:color="auto" w:fill="92D050"/>
+          </w:tcPr>
+          <w:p>
+            <w:pPr>
+              <w:jc w:val="center"/>
+              <w:rPr>
+                <w:b/>
+                <w:bCs/>
+              </w:rPr>
+            </w:pPr>
+            <w:r>
+              <w:rPr>
+                <w:rFonts w:hint="cs"/>
+                <w:b/>
+                <w:bCs/>
+                <w:cs/>
+              </w:rPr>
+              <w:t>จำนวนที่พบ</w:t>
+            </w:r>
+          </w:p>
+        </w:tc>
+        <w:tc>
+          <w:tcPr>
+            <w:tcW w:w="2205" w:type="dxa"/>
+            <w:gridSpan w:val="2"/>
+            <w:vMerge/>
+            <w:shd w:val="clear" w:color="auto" w:fill="C5E0B3" w:themeFill="accent6" w:themeFillTint="66"/>
+          </w:tcPr>
+          <w:p>
+            <w:pPr>
+              <w:rPr>
+                <w:b/>
+                <w:bCs/>
+              </w:rPr>
+            </w:pPr>
+          </w:p>
+        </w:tc>
+      </w:tr>
+      <w:tr>
+        <w:tc>
+          <w:tcPr>
+            <w:tcW w:w="13228" w:type="dxa"/>
+            <w:gridSpan w:val="7"/>
+            <w:shd w:val="clear" w:color="auto" w:fill="C5E0B3" w:themeFill="accent6" w:themeFillTint="66"/>
+          </w:tcPr>
+          <w:p>
+            <w:pPr>
+              <w:rPr>
+                <w:b/>
+                <w:bCs/>
+              </w:rPr>
+            </w:pPr>
+            <w:r>
+              <w:rPr>
+                <w:b/>
+                <w:bCs/>
+              </w:rPr>
+              <w:t>Model</w:t>
+            </w:r>
+          </w:p>
+        </w:tc>
+      </w:tr>
+      <w:tr>
+        <w:tc>
+          <w:tcPr>
+            <w:tcW w:w="13228" w:type="dxa"/>
+            <w:gridSpan w:val="7"/>
+            <w:shd w:val="clear" w:color="auto" w:fill="E2EFD9" w:themeFill="accent6" w:themeFillTint="33"/>
+          </w:tcPr>
+          <w:p>
+            <w:r>
+              <w:rPr>
+                <w:rFonts w:hint="cs"/>
+                <w:b/>
+                <w:bCs/>
+                <w:cs/>
+              </w:rPr>
+              <w:t xml:space="preserve">กรณีไฟล์ </w:t>
+            </w:r>
+            <w:r>
+              <w:rPr>
+                <w:b/>
+                <w:bCs/>
+              </w:rPr>
+              <w:t>Da</w:t>
+            </w:r>
+          </w:p>
+        </w:tc>
+      </w:tr>
+      <w:tr>
+        <w:tc>
+          <w:tcPr>
+            <w:tcW w:w="6799" w:type="dxa"/>
+            <w:gridSpan w:val="2"/>
+            <w:shd w:val="clear" w:color="auto" w:fill="FFFFFF" w:themeFill="background1"/>
+          </w:tcPr>
+          <w:p>
+            <w:r>
+              <w:rPr>
+                <w:rFonts w:hint="cs"/>
+                <w:cs/>
+              </w:rPr>
+              <w:t xml:space="preserve">1. ตั้งชื่อไฟล์ขึ้นต้นด้วย </w:t>
+            </w:r>
+            <w:r>
+              <w:t>Da_</w:t>
+            </w:r>
+          </w:p>
+        </w:tc>
+        <w:tc>
+          <w:tcPr>
+            <w:tcW w:w="1418" w:type="dxa"/>
+            <w:shd w:val="clear" w:color="auto" w:fill="FFFFFF" w:themeFill="background1"/>
+          </w:tcPr>
+          <w:p/>
+        </w:tc>
+        <w:tc>
+          <w:tcPr>
+            <w:tcW w:w="1417" w:type="dxa"/>
+            <w:shd w:val="clear" w:color="auto" w:fill="FFFFFF" w:themeFill="background1"/>
+          </w:tcPr>
+          <w:p/>
+        </w:tc>
+        <w:tc>
+          <w:tcPr>
+            <w:tcW w:w="1418" w:type="dxa"/>
+            <w:gridSpan w:val="2"/>
+            <w:shd w:val="clear" w:color="auto" w:fill="FFFFFF" w:themeFill="background1"/>
+          </w:tcPr>
+          <w:p/>
+        </w:tc>
+        <w:tc>
+          <w:tcPr>
+            <w:tcW w:w="2176" w:type="dxa"/>
+            <w:shd w:val="clear" w:color="auto" w:fill="FFFFFF" w:themeFill="background1"/>
+          </w:tcPr>
+          <w:p/>
+        </w:tc>
+      </w:tr>
+      <w:tr>
+        <w:tc>
+          <w:tcPr>
+            <w:tcW w:w="6799" w:type="dxa"/>
+            <w:gridSpan w:val="2"/>
+            <w:shd w:val="clear" w:color="auto" w:fill="FFFFFF" w:themeFill="background1"/>
+          </w:tcPr>
+          <w:p>
+            <w:pPr>
+              <w:rPr>
+                <w:cs/>
+              </w:rPr>
+            </w:pPr>
+            <w:r>
+              <w:t xml:space="preserve">2. </w:t>
+            </w:r>
+            <w:r>
+              <w:rPr>
+                <w:rFonts w:hint="cs"/>
+                <w:cs/>
+              </w:rPr>
+              <w:t>ตั้งชื่อไฟล์ด้วยตัวอักษรตัวแรกพิมพ์ใหญ่ และตัว</w:t>
+            </w:r>
+            <w:r>
+              <w:rPr>
+                <w:rFonts w:hint="cs"/>
+                <w:cs/>
+              </w:rPr>
+              <w:t>อักษร</w:t>
+            </w:r>
+            <w:r>
+              <w:rPr>
+                <w:rFonts w:hint="cs"/>
+                <w:cs/>
+              </w:rPr>
+              <w:t>ที่เหลือเป็นพิมพ์เล็ก</w:t>
+            </w:r>
+          </w:p>
+        </w:tc>
+        <w:tc>
+          <w:tcPr>
+            <w:tcW w:w="1418" w:type="dxa"/>
+            <w:shd w:val="clear" w:color="auto" w:fill="FFFFFF" w:themeFill="background1"/>
+          </w:tcPr>
+          <w:p/>
+        </w:tc>
+        <w:tc>
+          <w:tcPr>
+            <w:tcW w:w="1417" w:type="dxa"/>
+            <w:shd w:val="clear" w:color="auto" w:fill="FFFFFF" w:themeFill="background1"/>
+          </w:tcPr>
+          <w:p/>
+        </w:tc>
+        <w:tc>
+          <w:tcPr>
+            <w:tcW w:w="1418" w:type="dxa"/>
+            <w:gridSpan w:val="2"/>
+            <w:shd w:val="clear" w:color="auto" w:fill="FFFFFF" w:themeFill="background1"/>
+          </w:tcPr>
+          <w:p/>
+        </w:tc>
+        <w:tc>
+          <w:tcPr>
+            <w:tcW w:w="2176" w:type="dxa"/>
+            <w:shd w:val="clear" w:color="auto" w:fill="FFFFFF" w:themeFill="background1"/>
+          </w:tcPr>
+          <w:p/>
+        </w:tc>
+      </w:tr>
+      <w:tr>
+        <w:tc>
+          <w:tcPr>
+            <w:tcW w:w="6799" w:type="dxa"/>
+            <w:gridSpan w:val="2"/>
+            <w:shd w:val="clear" w:color="auto" w:fill="FFFFFF" w:themeFill="background1"/>
+          </w:tcPr>
+          <w:p>
+            <w:r>
+              <w:rPr>
+                <w:rFonts w:hint="cs"/>
+                <w:cs/>
+              </w:rPr>
+              <w:t xml:space="preserve">3. กรณีตัวอักษรติดกันทั้งหมด จะคั่นคำด้วยเครื่องหมาย </w:t>
+            </w:r>
+            <w:r>
+              <w:t>(_)</w:t>
+            </w:r>
+            <w:r>
+              <w:t xml:space="preserve"> </w:t>
+            </w:r>
+            <w:r>
+              <w:t>(</w:t>
+            </w:r>
+            <w:proofErr w:type="spellStart"/>
+            <w:r>
+              <w:t>Upper_snake_case</w:t>
+            </w:r>
+            <w:proofErr w:type="spellEnd"/>
+            <w:r>
+              <w:t>)</w:t>
+            </w:r>
+          </w:p>
+        </w:tc>
+        <w:tc>
+          <w:tcPr>
+            <w:tcW w:w="1418" w:type="dxa"/>
+            <w:shd w:val="clear" w:color="auto" w:fill="FFFFFF" w:themeFill="background1"/>
+          </w:tcPr>
+          <w:p/>
+        </w:tc>
+        <w:tc>
+          <w:tcPr>
+            <w:tcW w:w="1417" w:type="dxa"/>
+            <w:shd w:val="clear" w:color="auto" w:fill="FFFFFF" w:themeFill="background1"/>
+          </w:tcPr>
+          <w:p/>
+        </w:tc>
+        <w:tc>
+          <w:tcPr>
+            <w:tcW w:w="1418" w:type="dxa"/>
+            <w:gridSpan w:val="2"/>
+            <w:shd w:val="clear" w:color="auto" w:fill="FFFFFF" w:themeFill="background1"/>
+          </w:tcPr>
+          <w:p/>
+        </w:tc>
+        <w:tc>
+          <w:tcPr>
+            <w:tcW w:w="2176" w:type="dxa"/>
+            <w:shd w:val="clear" w:color="auto" w:fill="FFFFFF" w:themeFill="background1"/>
+          </w:tcPr>
+          <w:p/>
+        </w:tc>
+      </w:tr>
+      <w:tr>
+        <w:tc>
+          <w:tcPr>
+            <w:tcW w:w="6799" w:type="dxa"/>
+            <w:gridSpan w:val="2"/>
+            <w:shd w:val="clear" w:color="auto" w:fill="FFFFFF" w:themeFill="background1"/>
+          </w:tcPr>
+          <w:p>
+            <w:pPr>
+              <w:rPr>
+                <w:cs/>
+              </w:rPr>
+            </w:pPr>
+            <w:r>
+              <w:rPr>
+                <w:rFonts w:hint="cs"/>
+                <w:cs/>
+              </w:rPr>
+              <w:t>4. ชื่อคลาสเป็นชื่อเดียวกับชื่อไฟล์ และขึ้นต้นด้วยอักษรพิมพ์ใหญ่</w:t>
+            </w:r>
+          </w:p>
+        </w:tc>
+        <w:tc>
+          <w:tcPr>
+            <w:tcW w:w="1418" w:type="dxa"/>
+            <w:shd w:val="clear" w:color="auto" w:fill="FFFFFF" w:themeFill="background1"/>
+          </w:tcPr>
+          <w:p/>
+        </w:tc>
+        <w:tc>
+          <w:tcPr>
+            <w:tcW w:w="1417" w:type="dxa"/>
+            <w:shd w:val="clear" w:color="auto" w:fill="FFFFFF" w:themeFill="background1"/>
+          </w:tcPr>
+          <w:p/>
+        </w:tc>
+        <w:tc>
+          <w:tcPr>
+            <w:tcW w:w="1418" w:type="dxa"/>
+            <w:gridSpan w:val="2"/>
+            <w:shd w:val="clear" w:color="auto" w:fill="FFFFFF" w:themeFill="background1"/>
+          </w:tcPr>
+          <w:p/>
+        </w:tc>
+        <w:tc>
+          <w:tcPr>
+            <w:tcW w:w="2176" w:type="dxa"/>
+            <w:shd w:val="clear" w:color="auto" w:fill="FFFFFF" w:themeFill="background1"/>
+          </w:tcPr>
+          <w:p/>
+        </w:tc>
+      </w:tr>
+      <w:tr>
+        <w:tc>
+          <w:tcPr>
+            <w:tcW w:w="6799" w:type="dxa"/>
+            <w:gridSpan w:val="2"/>
+            <w:shd w:val="clear" w:color="auto" w:fill="FFFFFF" w:themeFill="background1"/>
+          </w:tcPr>
+          <w:p>
+            <w:pPr>
+              <w:rPr>
+                <w:rFonts w:hint="cs"/>
+                <w:cs/>
+              </w:rPr>
+            </w:pPr>
+            <w:r>
+              <w:t xml:space="preserve">5. </w:t>
+            </w:r>
+            <w:r>
+              <w:rPr>
+                <w:rFonts w:hint="cs"/>
+                <w:cs/>
+              </w:rPr>
+              <w:t>ฟังก์ชันเกี่ยวข้องกับการเพิ่ม ลบ แก้ไขค่า</w:t>
+            </w:r>
+          </w:p>
+        </w:tc>
+        <w:tc>
+          <w:tcPr>
+            <w:tcW w:w="1418" w:type="dxa"/>
+            <w:shd w:val="clear" w:color="auto" w:fill="FFFFFF" w:themeFill="background1"/>
+          </w:tcPr>
+          <w:p/>
+        </w:tc>
+        <w:tc>
+          <w:tcPr>
+            <w:tcW w:w="1417" w:type="dxa"/>
+            <w:shd w:val="clear" w:color="auto" w:fill="FFFFFF" w:themeFill="background1"/>
+          </w:tcPr>
+          <w:p/>
+        </w:tc>
+        <w:tc>
+          <w:tcPr>
+            <w:tcW w:w="1418" w:type="dxa"/>
+            <w:gridSpan w:val="2"/>
+            <w:shd w:val="clear" w:color="auto" w:fill="FFFFFF" w:themeFill="background1"/>
+          </w:tcPr>
+          <w:p/>
+        </w:tc>
+        <w:tc>
+          <w:tcPr>
+            <w:tcW w:w="2176" w:type="dxa"/>
+            <w:shd w:val="clear" w:color="auto" w:fill="FFFFFF" w:themeFill="background1"/>
+          </w:tcPr>
+          <w:p/>
+        </w:tc>
+      </w:tr>
+      <w:tr>
+        <w:tc>
+          <w:tcPr>
+            <w:tcW w:w="6799" w:type="dxa"/>
+            <w:gridSpan w:val="2"/>
+            <w:shd w:val="clear" w:color="auto" w:fill="FFFFFF" w:themeFill="background1"/>
+          </w:tcPr>
+          <w:p>
+            <w:pPr>
+              <w:rPr>
+                <w:rFonts w:hint="cs"/>
+                <w:cs/>
+              </w:rPr>
+            </w:pPr>
+            <w:r>
+              <w:t xml:space="preserve">6. </w:t>
+            </w:r>
+            <w:r>
+              <w:rPr>
+                <w:rFonts w:hint="cs"/>
+                <w:cs/>
+              </w:rPr>
+              <w:t>มีการเขียนคอมเมน</w:t>
+            </w:r>
+            <w:proofErr w:type="spellStart"/>
+            <w:r>
+              <w:rPr>
+                <w:rFonts w:hint="cs"/>
+                <w:cs/>
+              </w:rPr>
+              <w:t>ต์</w:t>
+            </w:r>
+            <w:proofErr w:type="spellEnd"/>
+            <w:r>
+              <w:rPr>
+                <w:rFonts w:hint="cs"/>
+                <w:cs/>
+              </w:rPr>
+              <w:t>กำกับด้านบนคลาส และฟังก์ชันมีรูปแบบถูกต้องตามมาตรฐานวิศวกรรมซอฟต์แวร์</w:t>
+            </w:r>
+          </w:p>
+        </w:tc>
+        <w:tc>
+          <w:tcPr>
+            <w:tcW w:w="1418" w:type="dxa"/>
+            <w:shd w:val="clear" w:color="auto" w:fill="FFFFFF" w:themeFill="background1"/>
+          </w:tcPr>
+          <w:p/>
+        </w:tc>
+        <w:tc>
+          <w:tcPr>
+            <w:tcW w:w="1417" w:type="dxa"/>
+            <w:shd w:val="clear" w:color="auto" w:fill="FFFFFF" w:themeFill="background1"/>
+          </w:tcPr>
+          <w:p/>
+        </w:tc>
+        <w:tc>
+          <w:tcPr>
+            <w:tcW w:w="1418" w:type="dxa"/>
+            <w:gridSpan w:val="2"/>
+            <w:shd w:val="clear" w:color="auto" w:fill="FFFFFF" w:themeFill="background1"/>
+          </w:tcPr>
+          <w:p/>
+        </w:tc>
+        <w:tc>
+          <w:tcPr>
+            <w:tcW w:w="2176" w:type="dxa"/>
+            <w:shd w:val="clear" w:color="auto" w:fill="FFFFFF" w:themeFill="background1"/>
+          </w:tcPr>
+          <w:p/>
+        </w:tc>
+      </w:tr>
+    </w:tbl>
+    <w:p>
+      <w:r>
+        <w:br w:type="page"/>
+      </w:r>
+      <w:bookmarkStart w:id="0" w:name="_GoBack"/>
+      <w:bookmarkEnd w:id="0"/>
+    </w:p>
+    <w:p>
+      <w:r>
+        <w:rPr>
+          <w:rFonts w:hint="cs"/>
+          <w:cs/>
+        </w:rPr>
+        <w:lastRenderedPageBreak/>
+        <w:t xml:space="preserve">ตารางที่ </w:t>
+      </w:r>
+      <w:r>
+        <w:t>1-4</w:t>
+      </w:r>
+      <w:r>
+        <w:rPr>
+          <w:rFonts w:hint="cs"/>
+          <w:cs/>
+        </w:rPr>
+        <w:t xml:space="preserve"> บันทึกการพบข้อบกพร่องของ </w:t>
+      </w:r>
+      <w:r>
+        <w:t>Model</w:t>
+      </w:r>
+      <w:r>
+        <w:t xml:space="preserve"> (</w:t>
+      </w:r>
+      <w:r>
+        <w:rPr>
+          <w:rFonts w:hint="cs"/>
+          <w:cs/>
+        </w:rPr>
+        <w:t>ต่อ</w:t>
+      </w:r>
+      <w:r>
+        <w:t>)</w:t>
+      </w:r>
+    </w:p>
+    <w:tbl>
+      <w:tblPr>
+        <w:tblStyle w:val="a8"/>
+        <w:tblW w:w="0" w:type="auto"/>
+        <w:tblLook w:val="04A0" w:firstRow="1" w:lastRow="0" w:firstColumn="1" w:lastColumn="0" w:noHBand="0" w:noVBand="1"/>
+      </w:tblPr>
+      <w:tblGrid>
+        <w:gridCol w:w="1255"/>
+        <w:gridCol w:w="5544"/>
+        <w:gridCol w:w="1418"/>
+        <w:gridCol w:w="1417"/>
+        <w:gridCol w:w="1389"/>
+        <w:gridCol w:w="29"/>
+        <w:gridCol w:w="2176"/>
+      </w:tblGrid>
+      <w:tr>
+        <w:tc>
+          <w:tcPr>
+            <w:tcW w:w="1255" w:type="dxa"/>
+            <w:vMerge w:val="restart"/>
+            <w:shd w:val="clear" w:color="auto" w:fill="92D050"/>
+          </w:tcPr>
+          <w:p>
+            <w:pPr>
+              <w:jc w:val="center"/>
+              <w:rPr>
+                <w:rFonts w:hint="cs"/>
+                <w:b/>
+                <w:bCs/>
+                <w:cs/>
+              </w:rPr>
+            </w:pPr>
+            <w:r>
+              <w:rPr>
+                <w:rFonts w:hint="cs"/>
+                <w:b/>
+                <w:bCs/>
+                <w:cs/>
+              </w:rPr>
+              <w:t>ลำดับ</w:t>
+            </w:r>
+          </w:p>
+        </w:tc>
+        <w:tc>
+          <w:tcPr>
+            <w:tcW w:w="5544" w:type="dxa"/>
+            <w:vMerge w:val="restart"/>
+            <w:shd w:val="clear" w:color="auto" w:fill="92D050"/>
+          </w:tcPr>
+          <w:p>
+            <w:pPr>
+              <w:jc w:val="center"/>
+              <w:rPr>
+                <w:rFonts w:hint="cs"/>
+                <w:b/>
+                <w:bCs/>
+                <w:cs/>
+              </w:rPr>
+            </w:pPr>
+            <w:r>
+              <w:rPr>
+                <w:rFonts w:hint="cs"/>
+                <w:b/>
+                <w:bCs/>
+                <w:cs/>
+              </w:rPr>
+              <w:t>รายการตรวจสอบ</w:t>
+            </w:r>
+          </w:p>
+        </w:tc>
+        <w:tc>
+          <w:tcPr>
+            <w:tcW w:w="4224" w:type="dxa"/>
+            <w:gridSpan w:val="3"/>
+            <w:shd w:val="clear" w:color="auto" w:fill="92D050"/>
+          </w:tcPr>
+          <w:p>
+            <w:pPr>
+              <w:jc w:val="center"/>
+              <w:rPr>
+                <w:rFonts w:hint="cs"/>
+                <w:b/>
+                <w:bCs/>
+                <w:cs/>
+              </w:rPr>
+            </w:pPr>
+            <w:r>
+              <w:rPr>
+                <w:rFonts w:hint="cs"/>
+                <w:b/>
+                <w:bCs/>
+                <w:cs/>
+              </w:rPr>
+              <w:t>ผลการตรวจ</w:t>
+            </w:r>
+          </w:p>
+        </w:tc>
+        <w:tc>
+          <w:tcPr>
+            <w:tcW w:w="2205" w:type="dxa"/>
+            <w:gridSpan w:val="2"/>
+            <w:vMerge w:val="restart"/>
+            <w:shd w:val="clear" w:color="auto" w:fill="92D050"/>
+          </w:tcPr>
+          <w:p>
+            <w:pPr>
+              <w:jc w:val="center"/>
+              <w:rPr>
+                <w:rFonts w:hint="cs"/>
+                <w:b/>
+                <w:bCs/>
+                <w:cs/>
+              </w:rPr>
+            </w:pPr>
+            <w:r>
+              <w:rPr>
+                <w:rFonts w:hint="cs"/>
+                <w:b/>
+                <w:bCs/>
+                <w:cs/>
+              </w:rPr>
+              <w:t>หมายเหตุ</w:t>
+            </w:r>
+          </w:p>
+        </w:tc>
+      </w:tr>
+      <w:tr>
+        <w:tc>
+          <w:tcPr>
+            <w:tcW w:w="1255" w:type="dxa"/>
+            <w:vMerge/>
+            <w:shd w:val="clear" w:color="auto" w:fill="E2EFD9" w:themeFill="accent6" w:themeFillTint="33"/>
+          </w:tcPr>
+          <w:p>
+            <w:pPr>
+              <w:rPr>
+                <w:rFonts w:hint="cs"/>
+                <w:b/>
+                <w:bCs/>
+                <w:cs/>
+              </w:rPr>
+            </w:pPr>
+          </w:p>
+        </w:tc>
+        <w:tc>
+          <w:tcPr>
+            <w:tcW w:w="5544" w:type="dxa"/>
+            <w:vMerge/>
+            <w:shd w:val="clear" w:color="auto" w:fill="E2EFD9" w:themeFill="accent6" w:themeFillTint="33"/>
+          </w:tcPr>
+          <w:p>
+            <w:pPr>
+              <w:rPr>
+                <w:rFonts w:hint="cs"/>
+                <w:b/>
+                <w:bCs/>
+                <w:cs/>
+              </w:rPr>
+            </w:pPr>
+          </w:p>
+        </w:tc>
+        <w:tc>
+          <w:tcPr>
+            <w:tcW w:w="1418" w:type="dxa"/>
+            <w:shd w:val="clear" w:color="auto" w:fill="92D050"/>
+          </w:tcPr>
+          <w:p>
+            <w:pPr>
+              <w:jc w:val="center"/>
+              <w:rPr>
+                <w:rFonts w:hint="cs"/>
+                <w:b/>
+                <w:bCs/>
+                <w:cs/>
+              </w:rPr>
+            </w:pPr>
+            <w:r>
+              <w:rPr>
+                <w:rFonts w:hint="cs"/>
+                <w:b/>
+                <w:bCs/>
+                <w:cs/>
+              </w:rPr>
+              <w:t>ผ่าน</w:t>
+            </w:r>
+          </w:p>
+        </w:tc>
+        <w:tc>
+          <w:tcPr>
+            <w:tcW w:w="1417" w:type="dxa"/>
+            <w:shd w:val="clear" w:color="auto" w:fill="92D050"/>
+          </w:tcPr>
+          <w:p>
+            <w:pPr>
+              <w:jc w:val="center"/>
+              <w:rPr>
+                <w:rFonts w:hint="cs"/>
+                <w:b/>
+                <w:bCs/>
+                <w:cs/>
+              </w:rPr>
+            </w:pPr>
+            <w:r>
+              <w:rPr>
+                <w:rFonts w:hint="cs"/>
+                <w:b/>
+                <w:bCs/>
+                <w:cs/>
+              </w:rPr>
+              <w:t>ไม่ผ่าน</w:t>
+            </w:r>
+          </w:p>
+        </w:tc>
+        <w:tc>
+          <w:tcPr>
+            <w:tcW w:w="1389" w:type="dxa"/>
+            <w:shd w:val="clear" w:color="auto" w:fill="92D050"/>
+          </w:tcPr>
+          <w:p>
+            <w:pPr>
+              <w:jc w:val="center"/>
+              <w:rPr>
+                <w:rFonts w:hint="cs"/>
+                <w:b/>
+                <w:bCs/>
+                <w:cs/>
+              </w:rPr>
+            </w:pPr>
+            <w:r>
+              <w:rPr>
+                <w:rFonts w:hint="cs"/>
+                <w:b/>
+                <w:bCs/>
+                <w:cs/>
+              </w:rPr>
+              <w:t>จำนวนที่พบ</w:t>
+            </w:r>
+          </w:p>
+        </w:tc>
+        <w:tc>
+          <w:tcPr>
+            <w:tcW w:w="2205" w:type="dxa"/>
+            <w:gridSpan w:val="2"/>
+            <w:vMerge/>
+            <w:shd w:val="clear" w:color="auto" w:fill="E2EFD9" w:themeFill="accent6" w:themeFillTint="33"/>
+          </w:tcPr>
+          <w:p>
+            <w:pPr>
+              <w:rPr>
+                <w:rFonts w:hint="cs"/>
+                <w:b/>
+                <w:bCs/>
+                <w:cs/>
+              </w:rPr>
+            </w:pPr>
+          </w:p>
+        </w:tc>
+      </w:tr>
+      <w:tr>
+        <w:tc>
+          <w:tcPr>
+            <w:tcW w:w="13228" w:type="dxa"/>
+            <w:gridSpan w:val="7"/>
+            <w:shd w:val="clear" w:color="auto" w:fill="C5E0B3" w:themeFill="accent6" w:themeFillTint="66"/>
+          </w:tcPr>
+          <w:p>
+            <w:pPr>
+              <w:rPr>
+                <w:rFonts w:hint="cs"/>
+                <w:b/>
+                <w:bCs/>
+                <w:cs/>
+              </w:rPr>
+            </w:pPr>
+            <w:r>
+              <w:rPr>
+                <w:b/>
+                <w:bCs/>
+              </w:rPr>
+              <w:t>Model</w:t>
+            </w:r>
+          </w:p>
+        </w:tc>
+      </w:tr>
+      <w:tr>
+        <w:tc>
+          <w:tcPr>
+            <w:tcW w:w="13228" w:type="dxa"/>
+            <w:gridSpan w:val="7"/>
+            <w:shd w:val="clear" w:color="auto" w:fill="E2EFD9" w:themeFill="accent6" w:themeFillTint="33"/>
+          </w:tcPr>
+          <w:p>
+            <w:r>
+              <w:rPr>
+                <w:rFonts w:hint="cs"/>
+                <w:b/>
+                <w:bCs/>
+                <w:cs/>
+              </w:rPr>
+              <w:t xml:space="preserve">กรณีไฟล์ </w:t>
+            </w:r>
+            <w:r>
+              <w:rPr>
+                <w:b/>
+                <w:bCs/>
+              </w:rPr>
+              <w:t>M</w:t>
+            </w:r>
+          </w:p>
+        </w:tc>
+      </w:tr>
+      <w:tr>
+        <w:tc>
+          <w:tcPr>
+            <w:tcW w:w="6799" w:type="dxa"/>
+            <w:gridSpan w:val="2"/>
+            <w:shd w:val="clear" w:color="auto" w:fill="FFFFFF" w:themeFill="background1"/>
+          </w:tcPr>
+          <w:p>
+            <w:pPr>
+              <w:rPr>
+                <w:cs/>
+              </w:rPr>
+            </w:pPr>
+            <w:r>
+              <w:rPr>
+                <w:rFonts w:hint="cs"/>
+                <w:cs/>
+              </w:rPr>
+              <w:t xml:space="preserve">1. ตั้งชื่อไฟล์ขึ้นต้นด้วย </w:t>
+            </w:r>
+            <w:r>
+              <w:t>M</w:t>
+            </w:r>
+            <w:r>
+              <w:t>_</w:t>
+            </w:r>
+          </w:p>
+        </w:tc>
+        <w:tc>
+          <w:tcPr>
+            <w:tcW w:w="1418" w:type="dxa"/>
+            <w:shd w:val="clear" w:color="auto" w:fill="FFFFFF" w:themeFill="background1"/>
+          </w:tcPr>
+          <w:p/>
+        </w:tc>
+        <w:tc>
+          <w:tcPr>
+            <w:tcW w:w="1417" w:type="dxa"/>
+            <w:shd w:val="clear" w:color="auto" w:fill="FFFFFF" w:themeFill="background1"/>
+          </w:tcPr>
+          <w:p/>
+        </w:tc>
+        <w:tc>
+          <w:tcPr>
+            <w:tcW w:w="1418" w:type="dxa"/>
+            <w:gridSpan w:val="2"/>
+            <w:shd w:val="clear" w:color="auto" w:fill="FFFFFF" w:themeFill="background1"/>
+          </w:tcPr>
+          <w:p/>
+        </w:tc>
+        <w:tc>
+          <w:tcPr>
+            <w:tcW w:w="2176" w:type="dxa"/>
+            <w:shd w:val="clear" w:color="auto" w:fill="FFFFFF" w:themeFill="background1"/>
+          </w:tcPr>
+          <w:p/>
+        </w:tc>
+      </w:tr>
+      <w:tr>
+        <w:tc>
+          <w:tcPr>
+            <w:tcW w:w="6799" w:type="dxa"/>
+            <w:gridSpan w:val="2"/>
+            <w:shd w:val="clear" w:color="auto" w:fill="FFFFFF" w:themeFill="background1"/>
+          </w:tcPr>
+          <w:p>
+            <w:pPr>
+              <w:rPr>
+                <w:cs/>
+              </w:rPr>
+            </w:pPr>
+            <w:r>
+              <w:t xml:space="preserve">2. </w:t>
+            </w:r>
+            <w:r>
+              <w:rPr>
+                <w:rFonts w:hint="cs"/>
+                <w:cs/>
+              </w:rPr>
+              <w:t>ตั้งชื่อไฟล์ด้วยตัวอักษรตัวแรกพิมพ์ใหญ่ และตัว</w:t>
+            </w:r>
+            <w:r>
+              <w:rPr>
+                <w:rFonts w:hint="cs"/>
+                <w:cs/>
+              </w:rPr>
+              <w:t>อักษร</w:t>
+            </w:r>
+            <w:r>
+              <w:rPr>
+                <w:rFonts w:hint="cs"/>
+                <w:cs/>
+              </w:rPr>
+              <w:t>ที่เหลือเป็นพิมพ์เล็ก</w:t>
+            </w:r>
+          </w:p>
+        </w:tc>
+        <w:tc>
+          <w:tcPr>
+            <w:tcW w:w="1418" w:type="dxa"/>
+            <w:shd w:val="clear" w:color="auto" w:fill="FFFFFF" w:themeFill="background1"/>
+          </w:tcPr>
+          <w:p/>
+        </w:tc>
+        <w:tc>
+          <w:tcPr>
+            <w:tcW w:w="1417" w:type="dxa"/>
+            <w:shd w:val="clear" w:color="auto" w:fill="FFFFFF" w:themeFill="background1"/>
+          </w:tcPr>
+          <w:p/>
+        </w:tc>
+        <w:tc>
+          <w:tcPr>
+            <w:tcW w:w="1418" w:type="dxa"/>
+            <w:gridSpan w:val="2"/>
+            <w:shd w:val="clear" w:color="auto" w:fill="FFFFFF" w:themeFill="background1"/>
+          </w:tcPr>
+          <w:p/>
+        </w:tc>
+        <w:tc>
+          <w:tcPr>
+            <w:tcW w:w="2176" w:type="dxa"/>
+            <w:shd w:val="clear" w:color="auto" w:fill="FFFFFF" w:themeFill="background1"/>
+          </w:tcPr>
+          <w:p/>
+        </w:tc>
+      </w:tr>
+      <w:tr>
+        <w:tc>
+          <w:tcPr>
+            <w:tcW w:w="6799" w:type="dxa"/>
+            <w:gridSpan w:val="2"/>
+            <w:shd w:val="clear" w:color="auto" w:fill="FFFFFF" w:themeFill="background1"/>
+          </w:tcPr>
+          <w:p>
+            <w:r>
+              <w:rPr>
+                <w:rFonts w:hint="cs"/>
+                <w:cs/>
+              </w:rPr>
+              <w:t xml:space="preserve">3. กรณีตัวอักษรติดกันทั้งหมด จะคั่นคำด้วยเครื่องหมาย </w:t>
+            </w:r>
+            <w:r>
+              <w:t>(_)</w:t>
+            </w:r>
+            <w:r>
+              <w:t xml:space="preserve"> </w:t>
+            </w:r>
+            <w:r>
+              <w:t>(</w:t>
+            </w:r>
+            <w:proofErr w:type="spellStart"/>
+            <w:r>
+              <w:t>Upper_snake_case</w:t>
+            </w:r>
+            <w:proofErr w:type="spellEnd"/>
+            <w:r>
+              <w:t>)</w:t>
+            </w:r>
+          </w:p>
+        </w:tc>
+        <w:tc>
+          <w:tcPr>
+            <w:tcW w:w="1418" w:type="dxa"/>
+            <w:shd w:val="clear" w:color="auto" w:fill="FFFFFF" w:themeFill="background1"/>
+          </w:tcPr>
+          <w:p/>
+        </w:tc>
+        <w:tc>
+          <w:tcPr>
+            <w:tcW w:w="1417" w:type="dxa"/>
+            <w:shd w:val="clear" w:color="auto" w:fill="FFFFFF" w:themeFill="background1"/>
+          </w:tcPr>
+          <w:p/>
+        </w:tc>
+        <w:tc>
+          <w:tcPr>
+            <w:tcW w:w="1418" w:type="dxa"/>
+            <w:gridSpan w:val="2"/>
+            <w:shd w:val="clear" w:color="auto" w:fill="FFFFFF" w:themeFill="background1"/>
+          </w:tcPr>
+          <w:p/>
+        </w:tc>
+        <w:tc>
+          <w:tcPr>
+            <w:tcW w:w="2176" w:type="dxa"/>
+            <w:shd w:val="clear" w:color="auto" w:fill="FFFFFF" w:themeFill="background1"/>
+          </w:tcPr>
+          <w:p/>
+        </w:tc>
+      </w:tr>
+      <w:tr>
+        <w:tc>
+          <w:tcPr>
+            <w:tcW w:w="6799" w:type="dxa"/>
+            <w:gridSpan w:val="2"/>
+            <w:shd w:val="clear" w:color="auto" w:fill="FFFFFF" w:themeFill="background1"/>
+          </w:tcPr>
+          <w:p>
+            <w:pPr>
+              <w:rPr>
+                <w:rFonts w:hint="cs"/>
+                <w:cs/>
+              </w:rPr>
+            </w:pPr>
+            <w:r>
+              <w:rPr>
+                <w:rFonts w:hint="cs"/>
+                <w:cs/>
+              </w:rPr>
+              <w:t>4. ชื่อคลาสเป็นชื่อเดียวกับชื่อไฟล์ และขึ้นต้นด้วยอักษรพิมพ์ใหญ่</w:t>
+            </w:r>
+          </w:p>
+        </w:tc>
+        <w:tc>
+          <w:tcPr>
+            <w:tcW w:w="1418" w:type="dxa"/>
+            <w:shd w:val="clear" w:color="auto" w:fill="FFFFFF" w:themeFill="background1"/>
+          </w:tcPr>
+          <w:p/>
+        </w:tc>
+        <w:tc>
+          <w:tcPr>
+            <w:tcW w:w="1417" w:type="dxa"/>
+            <w:shd w:val="clear" w:color="auto" w:fill="FFFFFF" w:themeFill="background1"/>
+          </w:tcPr>
+          <w:p/>
+        </w:tc>
+        <w:tc>
+          <w:tcPr>
+            <w:tcW w:w="1418" w:type="dxa"/>
+            <w:gridSpan w:val="2"/>
+            <w:shd w:val="clear" w:color="auto" w:fill="FFFFFF" w:themeFill="background1"/>
+          </w:tcPr>
+          <w:p/>
+        </w:tc>
+        <w:tc>
+          <w:tcPr>
+            <w:tcW w:w="2176" w:type="dxa"/>
+            <w:shd w:val="clear" w:color="auto" w:fill="FFFFFF" w:themeFill="background1"/>
+          </w:tcPr>
+          <w:p/>
+        </w:tc>
+      </w:tr>
+      <w:tr>
+        <w:tc>
+          <w:tcPr>
+            <w:tcW w:w="6799" w:type="dxa"/>
+            <w:gridSpan w:val="2"/>
+            <w:shd w:val="clear" w:color="auto" w:fill="FFFFFF" w:themeFill="background1"/>
+          </w:tcPr>
+          <w:p>
+            <w:pPr>
+              <w:rPr>
+                <w:rFonts w:hint="cs"/>
+                <w:cs/>
+              </w:rPr>
+            </w:pPr>
+            <w:r>
+              <w:t xml:space="preserve">5. </w:t>
+            </w:r>
+            <w:r>
+              <w:rPr>
+                <w:rFonts w:hint="cs"/>
+                <w:cs/>
+              </w:rPr>
+              <w:t>ฟังก์ชันเกี่ยวข้องกับการเรียกดูข้อมูล การตรวจสอบข้อมูล หรือไม่มีส่วนในการแป</w:t>
+            </w:r>
+            <w:proofErr w:type="spellStart"/>
+            <w:r>
+              <w:rPr>
+                <w:rFonts w:hint="cs"/>
+                <w:cs/>
+              </w:rPr>
+              <w:t>ลี่ยน</w:t>
+            </w:r>
+            <w:proofErr w:type="spellEnd"/>
+            <w:r>
+              <w:rPr>
+                <w:rFonts w:hint="cs"/>
+                <w:cs/>
+              </w:rPr>
+              <w:t>แปลงข้อมูล</w:t>
+            </w:r>
+          </w:p>
+        </w:tc>
+        <w:tc>
+          <w:tcPr>
+            <w:tcW w:w="1418" w:type="dxa"/>
+            <w:shd w:val="clear" w:color="auto" w:fill="FFFFFF" w:themeFill="background1"/>
+          </w:tcPr>
+          <w:p/>
+        </w:tc>
+        <w:tc>
+          <w:tcPr>
+            <w:tcW w:w="1417" w:type="dxa"/>
+            <w:shd w:val="clear" w:color="auto" w:fill="FFFFFF" w:themeFill="background1"/>
+          </w:tcPr>
+          <w:p/>
+        </w:tc>
+        <w:tc>
+          <w:tcPr>
+            <w:tcW w:w="1418" w:type="dxa"/>
+            <w:gridSpan w:val="2"/>
+            <w:shd w:val="clear" w:color="auto" w:fill="FFFFFF" w:themeFill="background1"/>
+          </w:tcPr>
+          <w:p/>
+        </w:tc>
+        <w:tc>
+          <w:tcPr>
+            <w:tcW w:w="2176" w:type="dxa"/>
+            <w:shd w:val="clear" w:color="auto" w:fill="FFFFFF" w:themeFill="background1"/>
+          </w:tcPr>
+          <w:p/>
+        </w:tc>
+      </w:tr>
+      <w:tr>
+        <w:tc>
+          <w:tcPr>
+            <w:tcW w:w="6799" w:type="dxa"/>
+            <w:gridSpan w:val="2"/>
+            <w:shd w:val="clear" w:color="auto" w:fill="FFFFFF" w:themeFill="background1"/>
+          </w:tcPr>
+          <w:p>
+            <w:pPr>
+              <w:rPr>
+                <w:rFonts w:hint="cs"/>
+                <w:cs/>
+              </w:rPr>
+            </w:pPr>
+            <w:r>
+              <w:t xml:space="preserve">6. </w:t>
+            </w:r>
+            <w:r>
+              <w:rPr>
+                <w:rFonts w:hint="cs"/>
+                <w:cs/>
+              </w:rPr>
+              <w:t>มีการเขียนคอมเมน</w:t>
+            </w:r>
+            <w:proofErr w:type="spellStart"/>
+            <w:r>
+              <w:rPr>
+                <w:rFonts w:hint="cs"/>
+                <w:cs/>
+              </w:rPr>
+              <w:t>ต์</w:t>
+            </w:r>
+            <w:proofErr w:type="spellEnd"/>
+            <w:r>
+              <w:rPr>
+                <w:rFonts w:hint="cs"/>
+                <w:cs/>
+              </w:rPr>
+              <w:t>กำกับด้านบนคลาส และฟังก์ชันมีรูปแบบถูกต้องตามมาตรฐานวิศวกรรมซอฟต์แวร์</w:t>
+            </w:r>
+          </w:p>
+        </w:tc>
+        <w:tc>
+          <w:tcPr>
+            <w:tcW w:w="1418" w:type="dxa"/>
+            <w:shd w:val="clear" w:color="auto" w:fill="FFFFFF" w:themeFill="background1"/>
+          </w:tcPr>
+          <w:p/>
+        </w:tc>
+        <w:tc>
+          <w:tcPr>
+            <w:tcW w:w="1417" w:type="dxa"/>
+            <w:shd w:val="clear" w:color="auto" w:fill="FFFFFF" w:themeFill="background1"/>
+          </w:tcPr>
+          <w:p/>
+        </w:tc>
+        <w:tc>
+          <w:tcPr>
+            <w:tcW w:w="1418" w:type="dxa"/>
+            <w:gridSpan w:val="2"/>
+            <w:shd w:val="clear" w:color="auto" w:fill="FFFFFF" w:themeFill="background1"/>
+          </w:tcPr>
+          <w:p/>
+        </w:tc>
+        <w:tc>
+          <w:tcPr>
+            <w:tcW w:w="2176" w:type="dxa"/>
+            <w:shd w:val="clear" w:color="auto" w:fill="FFFFFF" w:themeFill="background1"/>
+          </w:tcPr>
+          <w:p/>
+        </w:tc>
+      </w:tr>
+    </w:tbl>
     <w:p>
       <w:pPr>
         <w:rPr>
@@ -2797,7 +4643,7 @@
 </file>
 
 <file path=word/endnotes.xml><?xml version="1.0" encoding="utf-8"?>
-<w:endnotes xmlns:wpc="http://schemas.microsoft.com/office/word/2010/wordprocessingCanvas" xmlns:cx="http://schemas.microsoft.com/office/drawing/2014/chartex" xmlns:cx1="http://schemas.microsoft.com/office/drawing/2015/9/8/chartex" xmlns:cx2="http://schemas.microsoft.com/office/drawing/2015/10/21/chartex" xmlns:cx3="http://schemas.microsoft.com/office/drawing/2016/5/9/chartex" xmlns:cx4="http://schemas.microsoft.com/office/drawing/2016/5/10/chartex" xmlns:cx5="http://schemas.microsoft.com/office/drawing/2016/5/11/chartex" xmlns:cx6="http://schemas.microsoft.com/office/drawing/2016/5/12/chartex" xmlns:cx7="http://schemas.microsoft.com/office/drawing/2016/5/13/chartex" xmlns:cx8="http://schemas.microsoft.com/office/drawing/2016/5/14/chartex" xmlns:mc="http://schemas.openxmlformats.org/markup-compatibility/2006" xmlns:aink="http://schemas.microsoft.com/office/drawing/2016/ink" xmlns:am3d="http://schemas.microsoft.com/office/drawing/2017/model3d" xmlns:o="urn:schemas-microsoft-com:office:office" xmlns:r="http://schemas.openxmlformats.org/officeDocument/2006/relationships" xmlns:m="http://schemas.openxmlformats.org/officeDocument/2006/math" xmlns:v="urn:schemas-microsoft-com:vml" xmlns:wp14="http://schemas.microsoft.com/office/word/2010/wordprocessingDrawing" xmlns:wp="http://schemas.openxmlformats.org/drawingml/2006/wordprocessingDrawing" xmlns:w10="urn:schemas-microsoft-com:office:word" xmlns:w="http://schemas.openxmlformats.org/wordprocessingml/2006/main" xmlns:w14="http://schemas.microsoft.com/office/word/2010/wordml" xmlns:w15="http://schemas.microsoft.com/office/word/2012/wordml" xmlns:w16cex="http://schemas.microsoft.com/office/word/2018/wordml/cex" xmlns:w16cid="http://schemas.microsoft.com/office/word/2016/wordml/cid" xmlns:w16="http://schemas.microsoft.com/office/word/2018/wordml" xmlns:w16sdtdh="http://schemas.microsoft.com/office/word/2020/wordml/sdtdatahash" xmlns:w16se="http://schemas.microsoft.com/office/word/2015/wordml/symex" xmlns:wpg="http://schemas.microsoft.com/office/word/2010/wordprocessingGroup" xmlns:wpi="http://schemas.microsoft.com/office/word/2010/wordprocessingInk" xmlns:wne="http://schemas.microsoft.com/office/word/2006/wordml" xmlns:wps="http://schemas.microsoft.com/office/word/2010/wordprocessingShape" mc:Ignorable="w14 w15 w16se w16cid w16 w16cex w16sdtdh wp14">
+<w:endnotes xmlns:wpc="http://schemas.microsoft.com/office/word/2010/wordprocessingCanvas" xmlns:cx="http://schemas.microsoft.com/office/drawing/2014/chartex" xmlns:cx1="http://schemas.microsoft.com/office/drawing/2015/9/8/chartex" xmlns:cx2="http://schemas.microsoft.com/office/drawing/2015/10/21/chartex" xmlns:cx3="http://schemas.microsoft.com/office/drawing/2016/5/9/chartex" xmlns:cx4="http://schemas.microsoft.com/office/drawing/2016/5/10/chartex" xmlns:cx5="http://schemas.microsoft.com/office/drawing/2016/5/11/chartex" xmlns:cx6="http://schemas.microsoft.com/office/drawing/2016/5/12/chartex" xmlns:cx7="http://schemas.microsoft.com/office/drawing/2016/5/13/chartex" xmlns:cx8="http://schemas.microsoft.com/office/drawing/2016/5/14/chartex" xmlns:mc="http://schemas.openxmlformats.org/markup-compatibility/2006" xmlns:aink="http://schemas.microsoft.com/office/drawing/2016/ink" xmlns:am3d="http://schemas.microsoft.com/office/drawing/2017/model3d" xmlns:o="urn:schemas-microsoft-com:office:office" xmlns:r="http://schemas.openxmlformats.org/officeDocument/2006/relationships" xmlns:m="http://schemas.openxmlformats.org/officeDocument/2006/math" xmlns:v="urn:schemas-microsoft-com:vml" xmlns:wp14="http://schemas.microsoft.com/office/word/2010/wordprocessingDrawing" xmlns:wp="http://schemas.openxmlformats.org/drawingml/2006/wordprocessingDrawing" xmlns:w10="urn:schemas-microsoft-com:office:word" xmlns:w="http://schemas.openxmlformats.org/wordprocessingml/2006/main" xmlns:w14="http://schemas.microsoft.com/office/word/2010/wordml" xmlns:w15="http://schemas.microsoft.com/office/word/2012/wordml" xmlns:w16cid="http://schemas.microsoft.com/office/word/2016/wordml/cid" xmlns:w16se="http://schemas.microsoft.com/office/word/2015/wordml/symex" xmlns:wpg="http://schemas.microsoft.com/office/word/2010/wordprocessingGroup" xmlns:wpi="http://schemas.microsoft.com/office/word/2010/wordprocessingInk" xmlns:wne="http://schemas.microsoft.com/office/word/2006/wordml" xmlns:wps="http://schemas.microsoft.com/office/word/2010/wordprocessingShape" mc:Ignorable="w14 w15 w16se w16cid wp14">
   <w:endnote w:type="separator" w:id="-1">
     <w:p>
       <w:pPr>
@@ -2822,7 +4668,7 @@
 </file>
 
 <file path=word/footer1.xml><?xml version="1.0" encoding="utf-8"?>
-<w:ftr xmlns:wpc="http://schemas.microsoft.com/office/word/2010/wordprocessingCanvas" xmlns:cx="http://schemas.microsoft.com/office/drawing/2014/chartex" xmlns:cx1="http://schemas.microsoft.com/office/drawing/2015/9/8/chartex" xmlns:cx2="http://schemas.microsoft.com/office/drawing/2015/10/21/chartex" xmlns:cx3="http://schemas.microsoft.com/office/drawing/2016/5/9/chartex" xmlns:cx4="http://schemas.microsoft.com/office/drawing/2016/5/10/chartex" xmlns:cx5="http://schemas.microsoft.com/office/drawing/2016/5/11/chartex" xmlns:cx6="http://schemas.microsoft.com/office/drawing/2016/5/12/chartex" xmlns:cx7="http://schemas.microsoft.com/office/drawing/2016/5/13/chartex" xmlns:cx8="http://schemas.microsoft.com/office/drawing/2016/5/14/chartex" xmlns:mc="http://schemas.openxmlformats.org/markup-compatibility/2006" xmlns:aink="http://schemas.microsoft.com/office/drawing/2016/ink" xmlns:am3d="http://schemas.microsoft.com/office/drawing/2017/model3d" xmlns:o="urn:schemas-microsoft-com:office:office" xmlns:r="http://schemas.openxmlformats.org/officeDocument/2006/relationships" xmlns:m="http://schemas.openxmlformats.org/officeDocument/2006/math" xmlns:v="urn:schemas-microsoft-com:vml" xmlns:wp14="http://schemas.microsoft.com/office/word/2010/wordprocessingDrawing" xmlns:wp="http://schemas.openxmlformats.org/drawingml/2006/wordprocessingDrawing" xmlns:w10="urn:schemas-microsoft-com:office:word" xmlns:w="http://schemas.openxmlformats.org/wordprocessingml/2006/main" xmlns:w14="http://schemas.microsoft.com/office/word/2010/wordml" xmlns:w15="http://schemas.microsoft.com/office/word/2012/wordml" xmlns:w16cex="http://schemas.microsoft.com/office/word/2018/wordml/cex" xmlns:w16cid="http://schemas.microsoft.com/office/word/2016/wordml/cid" xmlns:w16="http://schemas.microsoft.com/office/word/2018/wordml" xmlns:w16sdtdh="http://schemas.microsoft.com/office/word/2020/wordml/sdtdatahash" xmlns:w16se="http://schemas.microsoft.com/office/word/2015/wordml/symex" xmlns:wpg="http://schemas.microsoft.com/office/word/2010/wordprocessingGroup" xmlns:wpi="http://schemas.microsoft.com/office/word/2010/wordprocessingInk" xmlns:wne="http://schemas.microsoft.com/office/word/2006/wordml" xmlns:wps="http://schemas.microsoft.com/office/word/2010/wordprocessingShape" mc:Ignorable="w14 w15 w16se w16cid w16 w16cex w16sdtdh wp14">
+<w:ftr xmlns:wpc="http://schemas.microsoft.com/office/word/2010/wordprocessingCanvas" xmlns:cx="http://schemas.microsoft.com/office/drawing/2014/chartex" xmlns:cx1="http://schemas.microsoft.com/office/drawing/2015/9/8/chartex" xmlns:cx2="http://schemas.microsoft.com/office/drawing/2015/10/21/chartex" xmlns:cx3="http://schemas.microsoft.com/office/drawing/2016/5/9/chartex" xmlns:cx4="http://schemas.microsoft.com/office/drawing/2016/5/10/chartex" xmlns:cx5="http://schemas.microsoft.com/office/drawing/2016/5/11/chartex" xmlns:cx6="http://schemas.microsoft.com/office/drawing/2016/5/12/chartex" xmlns:cx7="http://schemas.microsoft.com/office/drawing/2016/5/13/chartex" xmlns:cx8="http://schemas.microsoft.com/office/drawing/2016/5/14/chartex" xmlns:mc="http://schemas.openxmlformats.org/markup-compatibility/2006" xmlns:aink="http://schemas.microsoft.com/office/drawing/2016/ink" xmlns:am3d="http://schemas.microsoft.com/office/drawing/2017/model3d" xmlns:o="urn:schemas-microsoft-com:office:office" xmlns:r="http://schemas.openxmlformats.org/officeDocument/2006/relationships" xmlns:m="http://schemas.openxmlformats.org/officeDocument/2006/math" xmlns:v="urn:schemas-microsoft-com:vml" xmlns:wp14="http://schemas.microsoft.com/office/word/2010/wordprocessingDrawing" xmlns:wp="http://schemas.openxmlformats.org/drawingml/2006/wordprocessingDrawing" xmlns:w10="urn:schemas-microsoft-com:office:word" xmlns:w="http://schemas.openxmlformats.org/wordprocessingml/2006/main" xmlns:w14="http://schemas.microsoft.com/office/word/2010/wordml" xmlns:w15="http://schemas.microsoft.com/office/word/2012/wordml" xmlns:w16cid="http://schemas.microsoft.com/office/word/2016/wordml/cid" xmlns:w16se="http://schemas.microsoft.com/office/word/2015/wordml/symex" xmlns:wpg="http://schemas.microsoft.com/office/word/2010/wordprocessingGroup" xmlns:wpi="http://schemas.microsoft.com/office/word/2010/wordprocessingInk" xmlns:wne="http://schemas.microsoft.com/office/word/2006/wordml" xmlns:wps="http://schemas.microsoft.com/office/word/2010/wordprocessingShape" mc:Ignorable="w14 w15 w16se w16cid wp14">
   <w:p>
     <w:pPr>
       <w:pStyle w:val="ab"/>
@@ -2892,7 +4738,7 @@
 </file>
 
 <file path=word/footnotes.xml><?xml version="1.0" encoding="utf-8"?>
-<w:footnotes xmlns:wpc="http://schemas.microsoft.com/office/word/2010/wordprocessingCanvas" xmlns:cx="http://schemas.microsoft.com/office/drawing/2014/chartex" xmlns:cx1="http://schemas.microsoft.com/office/drawing/2015/9/8/chartex" xmlns:cx2="http://schemas.microsoft.com/office/drawing/2015/10/21/chartex" xmlns:cx3="http://schemas.microsoft.com/office/drawing/2016/5/9/chartex" xmlns:cx4="http://schemas.microsoft.com/office/drawing/2016/5/10/chartex" xmlns:cx5="http://schemas.microsoft.com/office/drawing/2016/5/11/chartex" xmlns:cx6="http://schemas.microsoft.com/office/drawing/2016/5/12/chartex" xmlns:cx7="http://schemas.microsoft.com/office/drawing/2016/5/13/chartex" xmlns:cx8="http://schemas.microsoft.com/office/drawing/2016/5/14/chartex" xmlns:mc="http://schemas.openxmlformats.org/markup-compatibility/2006" xmlns:aink="http://schemas.microsoft.com/office/drawing/2016/ink" xmlns:am3d="http://schemas.microsoft.com/office/drawing/2017/model3d" xmlns:o="urn:schemas-microsoft-com:office:office" xmlns:r="http://schemas.openxmlformats.org/officeDocument/2006/relationships" xmlns:m="http://schemas.openxmlformats.org/officeDocument/2006/math" xmlns:v="urn:schemas-microsoft-com:vml" xmlns:wp14="http://schemas.microsoft.com/office/word/2010/wordprocessingDrawing" xmlns:wp="http://schemas.openxmlformats.org/drawingml/2006/wordprocessingDrawing" xmlns:w10="urn:schemas-microsoft-com:office:word" xmlns:w="http://schemas.openxmlformats.org/wordprocessingml/2006/main" xmlns:w14="http://schemas.microsoft.com/office/word/2010/wordml" xmlns:w15="http://schemas.microsoft.com/office/word/2012/wordml" xmlns:w16cex="http://schemas.microsoft.com/office/word/2018/wordml/cex" xmlns:w16cid="http://schemas.microsoft.com/office/word/2016/wordml/cid" xmlns:w16="http://schemas.microsoft.com/office/word/2018/wordml" xmlns:w16sdtdh="http://schemas.microsoft.com/office/word/2020/wordml/sdtdatahash" xmlns:w16se="http://schemas.microsoft.com/office/word/2015/wordml/symex" xmlns:wpg="http://schemas.microsoft.com/office/word/2010/wordprocessingGroup" xmlns:wpi="http://schemas.microsoft.com/office/word/2010/wordprocessingInk" xmlns:wne="http://schemas.microsoft.com/office/word/2006/wordml" xmlns:wps="http://schemas.microsoft.com/office/word/2010/wordprocessingShape" mc:Ignorable="w14 w15 w16se w16cid w16 w16cex w16sdtdh wp14">
+<w:footnotes xmlns:wpc="http://schemas.microsoft.com/office/word/2010/wordprocessingCanvas" xmlns:cx="http://schemas.microsoft.com/office/drawing/2014/chartex" xmlns:cx1="http://schemas.microsoft.com/office/drawing/2015/9/8/chartex" xmlns:cx2="http://schemas.microsoft.com/office/drawing/2015/10/21/chartex" xmlns:cx3="http://schemas.microsoft.com/office/drawing/2016/5/9/chartex" xmlns:cx4="http://schemas.microsoft.com/office/drawing/2016/5/10/chartex" xmlns:cx5="http://schemas.microsoft.com/office/drawing/2016/5/11/chartex" xmlns:cx6="http://schemas.microsoft.com/office/drawing/2016/5/12/chartex" xmlns:cx7="http://schemas.microsoft.com/office/drawing/2016/5/13/chartex" xmlns:cx8="http://schemas.microsoft.com/office/drawing/2016/5/14/chartex" xmlns:mc="http://schemas.openxmlformats.org/markup-compatibility/2006" xmlns:aink="http://schemas.microsoft.com/office/drawing/2016/ink" xmlns:am3d="http://schemas.microsoft.com/office/drawing/2017/model3d" xmlns:o="urn:schemas-microsoft-com:office:office" xmlns:r="http://schemas.openxmlformats.org/officeDocument/2006/relationships" xmlns:m="http://schemas.openxmlformats.org/officeDocument/2006/math" xmlns:v="urn:schemas-microsoft-com:vml" xmlns:wp14="http://schemas.microsoft.com/office/word/2010/wordprocessingDrawing" xmlns:wp="http://schemas.openxmlformats.org/drawingml/2006/wordprocessingDrawing" xmlns:w10="urn:schemas-microsoft-com:office:word" xmlns:w="http://schemas.openxmlformats.org/wordprocessingml/2006/main" xmlns:w14="http://schemas.microsoft.com/office/word/2010/wordml" xmlns:w15="http://schemas.microsoft.com/office/word/2012/wordml" xmlns:w16cid="http://schemas.microsoft.com/office/word/2016/wordml/cid" xmlns:w16se="http://schemas.microsoft.com/office/word/2015/wordml/symex" xmlns:wpg="http://schemas.microsoft.com/office/word/2010/wordprocessingGroup" xmlns:wpi="http://schemas.microsoft.com/office/word/2010/wordprocessingInk" xmlns:wne="http://schemas.microsoft.com/office/word/2006/wordml" xmlns:wps="http://schemas.microsoft.com/office/word/2010/wordprocessingShape" mc:Ignorable="w14 w15 w16se w16cid wp14">
   <w:footnote w:type="separator" w:id="-1">
     <w:p>
       <w:pPr>
@@ -2917,7 +4763,7 @@
 </file>
 
 <file path=word/header1.xml><?xml version="1.0" encoding="utf-8"?>
-<w:hdr xmlns:wpc="http://schemas.microsoft.com/office/word/2010/wordprocessingCanvas" xmlns:cx="http://schemas.microsoft.com/office/drawing/2014/chartex" xmlns:cx1="http://schemas.microsoft.com/office/drawing/2015/9/8/chartex" xmlns:cx2="http://schemas.microsoft.com/office/drawing/2015/10/21/chartex" xmlns:cx3="http://schemas.microsoft.com/office/drawing/2016/5/9/chartex" xmlns:cx4="http://schemas.microsoft.com/office/drawing/2016/5/10/chartex" xmlns:cx5="http://schemas.microsoft.com/office/drawing/2016/5/11/chartex" xmlns:cx6="http://schemas.microsoft.com/office/drawing/2016/5/12/chartex" xmlns:cx7="http://schemas.microsoft.com/office/drawing/2016/5/13/chartex" xmlns:cx8="http://schemas.microsoft.com/office/drawing/2016/5/14/chartex" xmlns:mc="http://schemas.openxmlformats.org/markup-compatibility/2006" xmlns:aink="http://schemas.microsoft.com/office/drawing/2016/ink" xmlns:am3d="http://schemas.microsoft.com/office/drawing/2017/model3d" xmlns:o="urn:schemas-microsoft-com:office:office" xmlns:r="http://schemas.openxmlformats.org/officeDocument/2006/relationships" xmlns:m="http://schemas.openxmlformats.org/officeDocument/2006/math" xmlns:v="urn:schemas-microsoft-com:vml" xmlns:wp14="http://schemas.microsoft.com/office/word/2010/wordprocessingDrawing" xmlns:wp="http://schemas.openxmlformats.org/drawingml/2006/wordprocessingDrawing" xmlns:w10="urn:schemas-microsoft-com:office:word" xmlns:w="http://schemas.openxmlformats.org/wordprocessingml/2006/main" xmlns:w14="http://schemas.microsoft.com/office/word/2010/wordml" xmlns:w15="http://schemas.microsoft.com/office/word/2012/wordml" xmlns:w16cex="http://schemas.microsoft.com/office/word/2018/wordml/cex" xmlns:w16cid="http://schemas.microsoft.com/office/word/2016/wordml/cid" xmlns:w16="http://schemas.microsoft.com/office/word/2018/wordml" xmlns:w16sdtdh="http://schemas.microsoft.com/office/word/2020/wordml/sdtdatahash" xmlns:w16se="http://schemas.microsoft.com/office/word/2015/wordml/symex" xmlns:wpg="http://schemas.microsoft.com/office/word/2010/wordprocessingGroup" xmlns:wpi="http://schemas.microsoft.com/office/word/2010/wordprocessingInk" xmlns:wne="http://schemas.microsoft.com/office/word/2006/wordml" xmlns:wps="http://schemas.microsoft.com/office/word/2010/wordprocessingShape" mc:Ignorable="w14 w15 w16se w16cid w16 w16cex w16sdtdh wp14">
+<w:hdr xmlns:wpc="http://schemas.microsoft.com/office/word/2010/wordprocessingCanvas" xmlns:cx="http://schemas.microsoft.com/office/drawing/2014/chartex" xmlns:cx1="http://schemas.microsoft.com/office/drawing/2015/9/8/chartex" xmlns:cx2="http://schemas.microsoft.com/office/drawing/2015/10/21/chartex" xmlns:cx3="http://schemas.microsoft.com/office/drawing/2016/5/9/chartex" xmlns:cx4="http://schemas.microsoft.com/office/drawing/2016/5/10/chartex" xmlns:cx5="http://schemas.microsoft.com/office/drawing/2016/5/11/chartex" xmlns:cx6="http://schemas.microsoft.com/office/drawing/2016/5/12/chartex" xmlns:cx7="http://schemas.microsoft.com/office/drawing/2016/5/13/chartex" xmlns:cx8="http://schemas.microsoft.com/office/drawing/2016/5/14/chartex" xmlns:mc="http://schemas.openxmlformats.org/markup-compatibility/2006" xmlns:aink="http://schemas.microsoft.com/office/drawing/2016/ink" xmlns:am3d="http://schemas.microsoft.com/office/drawing/2017/model3d" xmlns:o="urn:schemas-microsoft-com:office:office" xmlns:r="http://schemas.openxmlformats.org/officeDocument/2006/relationships" xmlns:m="http://schemas.openxmlformats.org/officeDocument/2006/math" xmlns:v="urn:schemas-microsoft-com:vml" xmlns:wp14="http://schemas.microsoft.com/office/word/2010/wordprocessingDrawing" xmlns:wp="http://schemas.openxmlformats.org/drawingml/2006/wordprocessingDrawing" xmlns:w10="urn:schemas-microsoft-com:office:word" xmlns:w="http://schemas.openxmlformats.org/wordprocessingml/2006/main" xmlns:w14="http://schemas.microsoft.com/office/word/2010/wordml" xmlns:w15="http://schemas.microsoft.com/office/word/2012/wordml" xmlns:w16cid="http://schemas.microsoft.com/office/word/2016/wordml/cid" xmlns:w16se="http://schemas.microsoft.com/office/word/2015/wordml/symex" xmlns:wpg="http://schemas.microsoft.com/office/word/2010/wordprocessingGroup" xmlns:wpi="http://schemas.microsoft.com/office/word/2010/wordprocessingInk" xmlns:wne="http://schemas.microsoft.com/office/word/2006/wordml" xmlns:wps="http://schemas.microsoft.com/office/word/2010/wordprocessingShape" mc:Ignorable="w14 w15 w16se w16cid wp14">
   <w:p>
     <w:pPr>
       <w:pStyle w:val="a9"/>
@@ -2987,7 +4833,7 @@
 </file>
 
 <file path=word/numbering.xml><?xml version="1.0" encoding="utf-8"?>
-<w:numbering xmlns:wpc="http://schemas.microsoft.com/office/word/2010/wordprocessingCanvas" xmlns:cx="http://schemas.microsoft.com/office/drawing/2014/chartex" xmlns:cx1="http://schemas.microsoft.com/office/drawing/2015/9/8/chartex" xmlns:cx2="http://schemas.microsoft.com/office/drawing/2015/10/21/chartex" xmlns:cx3="http://schemas.microsoft.com/office/drawing/2016/5/9/chartex" xmlns:cx4="http://schemas.microsoft.com/office/drawing/2016/5/10/chartex" xmlns:cx5="http://schemas.microsoft.com/office/drawing/2016/5/11/chartex" xmlns:cx6="http://schemas.microsoft.com/office/drawing/2016/5/12/chartex" xmlns:cx7="http://schemas.microsoft.com/office/drawing/2016/5/13/chartex" xmlns:cx8="http://schemas.microsoft.com/office/drawing/2016/5/14/chartex" xmlns:mc="http://schemas.openxmlformats.org/markup-compatibility/2006" xmlns:aink="http://schemas.microsoft.com/office/drawing/2016/ink" xmlns:am3d="http://schemas.microsoft.com/office/drawing/2017/model3d" xmlns:o="urn:schemas-microsoft-com:office:office" xmlns:r="http://schemas.openxmlformats.org/officeDocument/2006/relationships" xmlns:m="http://schemas.openxmlformats.org/officeDocument/2006/math" xmlns:v="urn:schemas-microsoft-com:vml" xmlns:wp14="http://schemas.microsoft.com/office/word/2010/wordprocessingDrawing" xmlns:wp="http://schemas.openxmlformats.org/drawingml/2006/wordprocessingDrawing" xmlns:w10="urn:schemas-microsoft-com:office:word" xmlns:w="http://schemas.openxmlformats.org/wordprocessingml/2006/main" xmlns:w14="http://schemas.microsoft.com/office/word/2010/wordml" xmlns:w15="http://schemas.microsoft.com/office/word/2012/wordml" xmlns:w16cex="http://schemas.microsoft.com/office/word/2018/wordml/cex" xmlns:w16cid="http://schemas.microsoft.com/office/word/2016/wordml/cid" xmlns:w16="http://schemas.microsoft.com/office/word/2018/wordml" xmlns:w16sdtdh="http://schemas.microsoft.com/office/word/2020/wordml/sdtdatahash" xmlns:w16se="http://schemas.microsoft.com/office/word/2015/wordml/symex" xmlns:wpg="http://schemas.microsoft.com/office/word/2010/wordprocessingGroup" xmlns:wpi="http://schemas.microsoft.com/office/word/2010/wordprocessingInk" xmlns:wne="http://schemas.microsoft.com/office/word/2006/wordml" xmlns:wps="http://schemas.microsoft.com/office/word/2010/wordprocessingShape" mc:Ignorable="w14 w15 w16se w16cid w16 w16cex w16sdtdh wp14">
+<w:numbering xmlns:wpc="http://schemas.microsoft.com/office/word/2010/wordprocessingCanvas" xmlns:cx="http://schemas.microsoft.com/office/drawing/2014/chartex" xmlns:cx1="http://schemas.microsoft.com/office/drawing/2015/9/8/chartex" xmlns:cx2="http://schemas.microsoft.com/office/drawing/2015/10/21/chartex" xmlns:cx3="http://schemas.microsoft.com/office/drawing/2016/5/9/chartex" xmlns:cx4="http://schemas.microsoft.com/office/drawing/2016/5/10/chartex" xmlns:cx5="http://schemas.microsoft.com/office/drawing/2016/5/11/chartex" xmlns:cx6="http://schemas.microsoft.com/office/drawing/2016/5/12/chartex" xmlns:cx7="http://schemas.microsoft.com/office/drawing/2016/5/13/chartex" xmlns:cx8="http://schemas.microsoft.com/office/drawing/2016/5/14/chartex" xmlns:mc="http://schemas.openxmlformats.org/markup-compatibility/2006" xmlns:aink="http://schemas.microsoft.com/office/drawing/2016/ink" xmlns:am3d="http://schemas.microsoft.com/office/drawing/2017/model3d" xmlns:o="urn:schemas-microsoft-com:office:office" xmlns:r="http://schemas.openxmlformats.org/officeDocument/2006/relationships" xmlns:m="http://schemas.openxmlformats.org/officeDocument/2006/math" xmlns:v="urn:schemas-microsoft-com:vml" xmlns:wp14="http://schemas.microsoft.com/office/word/2010/wordprocessingDrawing" xmlns:wp="http://schemas.openxmlformats.org/drawingml/2006/wordprocessingDrawing" xmlns:w10="urn:schemas-microsoft-com:office:word" xmlns:w="http://schemas.openxmlformats.org/wordprocessingml/2006/main" xmlns:w14="http://schemas.microsoft.com/office/word/2010/wordml" xmlns:w15="http://schemas.microsoft.com/office/word/2012/wordml" xmlns:w16cid="http://schemas.microsoft.com/office/word/2016/wordml/cid" xmlns:w16se="http://schemas.microsoft.com/office/word/2015/wordml/symex" xmlns:wpg="http://schemas.microsoft.com/office/word/2010/wordprocessingGroup" xmlns:wpi="http://schemas.microsoft.com/office/word/2010/wordprocessingInk" xmlns:wne="http://schemas.microsoft.com/office/word/2006/wordml" xmlns:wps="http://schemas.microsoft.com/office/word/2010/wordprocessingShape" mc:Ignorable="w14 w15 w16se w16cid wp14">
   <w:abstractNum w:abstractNumId="0" w15:restartNumberingAfterBreak="0">
     <w:nsid w:val="34322BBF"/>
     <w:multiLevelType w:val="multilevel"/>
@@ -3318,7 +5164,7 @@
 </file>
 
 <file path=word/styles.xml><?xml version="1.0" encoding="utf-8"?>
-<w:styles xmlns:mc="http://schemas.openxmlformats.org/markup-compatibility/2006" xmlns:r="http://schemas.openxmlformats.org/officeDocument/2006/relationships" xmlns:w="http://schemas.openxmlformats.org/wordprocessingml/2006/main" xmlns:w14="http://schemas.microsoft.com/office/word/2010/wordml" xmlns:w15="http://schemas.microsoft.com/office/word/2012/wordml" xmlns:w16cex="http://schemas.microsoft.com/office/word/2018/wordml/cex" xmlns:w16cid="http://schemas.microsoft.com/office/word/2016/wordml/cid" xmlns:w16="http://schemas.microsoft.com/office/word/2018/wordml" xmlns:w16sdtdh="http://schemas.microsoft.com/office/word/2020/wordml/sdtdatahash" xmlns:w16se="http://schemas.microsoft.com/office/word/2015/wordml/symex" mc:Ignorable="w14 w15 w16se w16cid w16 w16cex w16sdtdh">
+<w:styles xmlns:mc="http://schemas.openxmlformats.org/markup-compatibility/2006" xmlns:r="http://schemas.openxmlformats.org/officeDocument/2006/relationships" xmlns:w="http://schemas.openxmlformats.org/wordprocessingml/2006/main" xmlns:w14="http://schemas.microsoft.com/office/word/2010/wordml" xmlns:w15="http://schemas.microsoft.com/office/word/2012/wordml" xmlns:w16cid="http://schemas.microsoft.com/office/word/2016/wordml/cid" xmlns:w16se="http://schemas.microsoft.com/office/word/2015/wordml/symex" mc:Ignorable="w14 w15 w16se w16cid">
   <w:docDefaults>
     <w:rPrDefault>
       <w:rPr>
@@ -3334,7 +5180,7 @@
       </w:pPr>
     </w:pPrDefault>
   </w:docDefaults>
-  <w:latentStyles w:defLockedState="0" w:defUIPriority="99" w:defSemiHidden="0" w:defUnhideWhenUsed="0" w:defQFormat="0" w:count="376">
+  <w:latentStyles w:defLockedState="0" w:defUIPriority="99" w:defSemiHidden="0" w:defUnhideWhenUsed="0" w:defQFormat="0" w:count="377">
     <w:lsdException w:name="Normal" w:uiPriority="0" w:qFormat="1"/>
     <w:lsdException w:name="heading 1" w:uiPriority="9" w:qFormat="1"/>
     <w:lsdException w:name="heading 2" w:semiHidden="1" w:uiPriority="9" w:unhideWhenUsed="1" w:qFormat="1"/>
@@ -3440,7 +5286,6 @@
     <w:lsdException w:name="HTML Sample" w:semiHidden="1" w:unhideWhenUsed="1"/>
     <w:lsdException w:name="HTML Typewriter" w:semiHidden="1" w:unhideWhenUsed="1"/>
     <w:lsdException w:name="HTML Variable" w:semiHidden="1" w:unhideWhenUsed="1"/>
-    <w:lsdException w:name="Normal Table" w:semiHidden="1" w:unhideWhenUsed="1"/>
     <w:lsdException w:name="annotation subject" w:semiHidden="1" w:unhideWhenUsed="1"/>
     <w:lsdException w:name="No List" w:semiHidden="1" w:unhideWhenUsed="1"/>
     <w:lsdException w:name="Outline List 1" w:semiHidden="1" w:unhideWhenUsed="1"/>
@@ -3487,10 +5332,8 @@
     <w:lsdException w:name="Table Subtle 2" w:semiHidden="1" w:unhideWhenUsed="1"/>
     <w:lsdException w:name="Table Web 1" w:semiHidden="1" w:unhideWhenUsed="1"/>
     <w:lsdException w:name="Table Web 2" w:semiHidden="1" w:unhideWhenUsed="1"/>
-    <w:lsdException w:name="Table Web 3" w:semiHidden="1" w:unhideWhenUsed="1"/>
     <w:lsdException w:name="Balloon Text" w:semiHidden="1" w:unhideWhenUsed="1"/>
     <w:lsdException w:name="Table Grid" w:uiPriority="39"/>
-    <w:lsdException w:name="Table Theme" w:semiHidden="1" w:unhideWhenUsed="1"/>
     <w:lsdException w:name="Placeholder Text" w:semiHidden="1"/>
     <w:lsdException w:name="No Spacing" w:uiPriority="1" w:qFormat="1"/>
     <w:lsdException w:name="Light Shading" w:uiPriority="60"/>
@@ -3711,6 +5554,7 @@
     <w:lsdException w:name="Hashtag" w:semiHidden="1" w:unhideWhenUsed="1"/>
     <w:lsdException w:name="Unresolved Mention" w:semiHidden="1" w:unhideWhenUsed="1"/>
     <w:lsdException w:name="Smart Link" w:semiHidden="1" w:unhideWhenUsed="1"/>
+    <w:lsdException w:name="Smart Link Error" w:semiHidden="1" w:unhideWhenUsed="1"/>
   </w:latentStyles>
   <w:style w:type="paragraph" w:default="1" w:styleId="a0">
     <w:name w:val="Normal"/>

</xml_diff>